<commit_message>
Deplacer fichier dans dossier sql et rapport et script trigger et procedure metier et requete
</commit_message>
<xml_diff>
--- a/RaPizz.docx
+++ b/RaPizz.docx
@@ -4,7 +4,15 @@
   <w:body>
     <w:p>
       <w:r>
-        <w:t>Projet « RaPizz »</w:t>
+        <w:t>Projet « </w:t>
+      </w:r>
+      <w:proofErr w:type="spellStart"/>
+      <w:r>
+        <w:t>RaPizz</w:t>
+      </w:r>
+      <w:proofErr w:type="spellEnd"/>
+      <w:r>
+        <w:t> »</w:t>
       </w:r>
     </w:p>
     <w:p>
@@ -195,7 +203,21 @@
         <w:rPr>
           <w:rFonts w:asciiTheme="majorHAnsi" w:hAnsiTheme="majorHAnsi"/>
         </w:rPr>
-        <w:t>Instructions de build &amp; de test</w:t>
+        <w:t xml:space="preserve">Instructions de </w:t>
+      </w:r>
+      <w:proofErr w:type="spellStart"/>
+      <w:r>
+        <w:rPr>
+          <w:rFonts w:asciiTheme="majorHAnsi" w:hAnsiTheme="majorHAnsi"/>
+        </w:rPr>
+        <w:t>build</w:t>
+      </w:r>
+      <w:proofErr w:type="spellEnd"/>
+      <w:r>
+        <w:rPr>
+          <w:rFonts w:asciiTheme="majorHAnsi" w:hAnsiTheme="majorHAnsi"/>
+        </w:rPr>
+        <w:t xml:space="preserve"> &amp; de test</w:t>
       </w:r>
     </w:p>
     <w:p>
@@ -261,7 +283,21 @@
         <w:rPr>
           <w:rFonts w:asciiTheme="majorHAnsi" w:hAnsiTheme="majorHAnsi"/>
         </w:rPr>
-        <w:t xml:space="preserve"> : le cahier des charges précise qu’« on considère que l’opération de base à modéliser est la </w:t>
+        <w:t xml:space="preserve"> : le cahier des charges précise qu</w:t>
+      </w:r>
+      <w:proofErr w:type="gramStart"/>
+      <w:r>
+        <w:rPr>
+          <w:rFonts w:asciiTheme="majorHAnsi" w:hAnsiTheme="majorHAnsi"/>
+        </w:rPr>
+        <w:t>’«</w:t>
+      </w:r>
+      <w:proofErr w:type="gramEnd"/>
+      <w:r>
+        <w:rPr>
+          <w:rFonts w:asciiTheme="majorHAnsi" w:hAnsiTheme="majorHAnsi"/>
+        </w:rPr>
+        <w:t xml:space="preserve"> on considère que l’opération de base à modéliser est la </w:t>
       </w:r>
       <w:r>
         <w:rPr>
@@ -439,7 +475,21 @@
         <w:rPr>
           <w:rFonts w:asciiTheme="majorHAnsi" w:hAnsiTheme="majorHAnsi"/>
         </w:rPr>
-        <w:t xml:space="preserve"> : PostgreSQL 16 (SQL/PSM standard, PL/pgSQL), Java 21, Maven, JDBC, Swing.</w:t>
+        <w:t xml:space="preserve"> : PostgreSQL 16 (SQL/PSM standard, PL/</w:t>
+      </w:r>
+      <w:proofErr w:type="spellStart"/>
+      <w:r>
+        <w:rPr>
+          <w:rFonts w:asciiTheme="majorHAnsi" w:hAnsiTheme="majorHAnsi"/>
+        </w:rPr>
+        <w:t>pgSQL</w:t>
+      </w:r>
+      <w:proofErr w:type="spellEnd"/>
+      <w:r>
+        <w:rPr>
+          <w:rFonts w:asciiTheme="majorHAnsi" w:hAnsiTheme="majorHAnsi"/>
+        </w:rPr>
+        <w:t>), Java 21, Maven, JDBC, Swing.</w:t>
       </w:r>
     </w:p>
     <w:p>
@@ -457,13 +507,23 @@
           <w:bCs/>
         </w:rPr>
       </w:pPr>
+      <w:proofErr w:type="gramStart"/>
       <w:r>
         <w:rPr>
           <w:rFonts w:asciiTheme="majorHAnsi" w:hAnsiTheme="majorHAnsi"/>
           <w:b/>
           <w:bCs/>
         </w:rPr>
-        <w:t>2 . Modèle conceptuel E</w:t>
+        <w:t>2 .</w:t>
+      </w:r>
+      <w:proofErr w:type="gramEnd"/>
+      <w:r>
+        <w:rPr>
+          <w:rFonts w:asciiTheme="majorHAnsi" w:hAnsiTheme="majorHAnsi"/>
+          <w:b/>
+          <w:bCs/>
+        </w:rPr>
+        <w:t xml:space="preserve"> Modèle conceptuel E</w:t>
       </w:r>
       <w:r>
         <w:rPr>
@@ -651,9 +711,16 @@
             <w:tcW w:w="3016" w:type="dxa"/>
           </w:tcPr>
           <w:p>
-            <w:r>
-              <w:t>client_id</w:t>
-            </w:r>
+            <w:proofErr w:type="spellStart"/>
+            <w:proofErr w:type="gramStart"/>
+            <w:r>
+              <w:t>client</w:t>
+            </w:r>
+            <w:proofErr w:type="gramEnd"/>
+            <w:r>
+              <w:t>_id</w:t>
+            </w:r>
+            <w:proofErr w:type="spellEnd"/>
           </w:p>
         </w:tc>
         <w:tc>
@@ -661,9 +728,27 @@
             <w:tcW w:w="3016" w:type="dxa"/>
           </w:tcPr>
           <w:p>
-            <w:r>
-              <w:t>nom, prenom, adresse, email, tel, solde, pizzas_payées_compteur</w:t>
-            </w:r>
+            <w:proofErr w:type="gramStart"/>
+            <w:r>
+              <w:t>nom</w:t>
+            </w:r>
+            <w:proofErr w:type="gramEnd"/>
+            <w:r>
+              <w:t xml:space="preserve">, </w:t>
+            </w:r>
+            <w:proofErr w:type="spellStart"/>
+            <w:r>
+              <w:t>prenom</w:t>
+            </w:r>
+            <w:proofErr w:type="spellEnd"/>
+            <w:r>
+              <w:t xml:space="preserve">, adresse, email, tel, solde, </w:t>
+            </w:r>
+            <w:proofErr w:type="spellStart"/>
+            <w:r>
+              <w:t>pizzas_payées_compteur</w:t>
+            </w:r>
+            <w:proofErr w:type="spellEnd"/>
           </w:p>
         </w:tc>
       </w:tr>
@@ -689,9 +774,16 @@
             <w:tcW w:w="3016" w:type="dxa"/>
           </w:tcPr>
           <w:p>
-            <w:r>
-              <w:t>pizza_id</w:t>
-            </w:r>
+            <w:proofErr w:type="spellStart"/>
+            <w:proofErr w:type="gramStart"/>
+            <w:r>
+              <w:t>pizza</w:t>
+            </w:r>
+            <w:proofErr w:type="gramEnd"/>
+            <w:r>
+              <w:t>_id</w:t>
+            </w:r>
+            <w:proofErr w:type="spellEnd"/>
           </w:p>
         </w:tc>
         <w:tc>
@@ -699,9 +791,19 @@
             <w:tcW w:w="3016" w:type="dxa"/>
           </w:tcPr>
           <w:p>
-            <w:r>
-              <w:t>nom, prix_base</w:t>
-            </w:r>
+            <w:proofErr w:type="gramStart"/>
+            <w:r>
+              <w:t>nom</w:t>
+            </w:r>
+            <w:proofErr w:type="gramEnd"/>
+            <w:r>
+              <w:t xml:space="preserve">, </w:t>
+            </w:r>
+            <w:proofErr w:type="spellStart"/>
+            <w:r>
+              <w:t>prix_base</w:t>
+            </w:r>
+            <w:proofErr w:type="spellEnd"/>
           </w:p>
         </w:tc>
       </w:tr>
@@ -727,9 +829,16 @@
             <w:tcW w:w="3016" w:type="dxa"/>
           </w:tcPr>
           <w:p>
-            <w:r>
-              <w:t>ingredient_id</w:t>
-            </w:r>
+            <w:proofErr w:type="spellStart"/>
+            <w:proofErr w:type="gramStart"/>
+            <w:r>
+              <w:t>ingredient</w:t>
+            </w:r>
+            <w:proofErr w:type="gramEnd"/>
+            <w:r>
+              <w:t>_id</w:t>
+            </w:r>
+            <w:proofErr w:type="spellEnd"/>
           </w:p>
         </w:tc>
         <w:tc>
@@ -737,9 +846,11 @@
             <w:tcW w:w="3016" w:type="dxa"/>
           </w:tcPr>
           <w:p>
+            <w:proofErr w:type="gramStart"/>
             <w:r>
               <w:t>libelle</w:t>
             </w:r>
+            <w:proofErr w:type="gramEnd"/>
           </w:p>
         </w:tc>
       </w:tr>
@@ -774,9 +885,16 @@
             <w:tcW w:w="3016" w:type="dxa"/>
           </w:tcPr>
           <w:p>
-            <w:r>
-              <w:t>livreur_id</w:t>
-            </w:r>
+            <w:proofErr w:type="spellStart"/>
+            <w:proofErr w:type="gramStart"/>
+            <w:r>
+              <w:t>livreur</w:t>
+            </w:r>
+            <w:proofErr w:type="gramEnd"/>
+            <w:r>
+              <w:t>_id</w:t>
+            </w:r>
+            <w:proofErr w:type="spellEnd"/>
           </w:p>
         </w:tc>
         <w:tc>
@@ -784,9 +902,19 @@
             <w:tcW w:w="3016" w:type="dxa"/>
           </w:tcPr>
           <w:p>
-            <w:r>
-              <w:t>nom, prenom</w:t>
-            </w:r>
+            <w:proofErr w:type="gramStart"/>
+            <w:r>
+              <w:t>nom</w:t>
+            </w:r>
+            <w:proofErr w:type="gramEnd"/>
+            <w:r>
+              <w:t xml:space="preserve">, </w:t>
+            </w:r>
+            <w:proofErr w:type="spellStart"/>
+            <w:r>
+              <w:t>prenom</w:t>
+            </w:r>
+            <w:proofErr w:type="spellEnd"/>
           </w:p>
         </w:tc>
       </w:tr>
@@ -812,9 +940,16 @@
             <w:tcW w:w="3016" w:type="dxa"/>
           </w:tcPr>
           <w:p>
-            <w:r>
-              <w:t>vehicule_id</w:t>
-            </w:r>
+            <w:proofErr w:type="spellStart"/>
+            <w:proofErr w:type="gramStart"/>
+            <w:r>
+              <w:t>vehicule</w:t>
+            </w:r>
+            <w:proofErr w:type="gramEnd"/>
+            <w:r>
+              <w:t>_id</w:t>
+            </w:r>
+            <w:proofErr w:type="spellEnd"/>
           </w:p>
         </w:tc>
         <w:tc>
@@ -827,12 +962,28 @@
                 <w:rFonts w:asciiTheme="majorHAnsi" w:hAnsiTheme="majorHAnsi"/>
               </w:rPr>
             </w:pPr>
-            <w:r>
-              <w:rPr>
-                <w:rFonts w:asciiTheme="majorHAnsi" w:hAnsiTheme="majorHAnsi"/>
-              </w:rPr>
-              <w:t>immatriculation (UNIQUE), type ('AUTO', 'MOTO'), modele</w:t>
-            </w:r>
+            <w:proofErr w:type="gramStart"/>
+            <w:r>
+              <w:rPr>
+                <w:rFonts w:asciiTheme="majorHAnsi" w:hAnsiTheme="majorHAnsi"/>
+              </w:rPr>
+              <w:t>immatriculation</w:t>
+            </w:r>
+            <w:proofErr w:type="gramEnd"/>
+            <w:r>
+              <w:rPr>
+                <w:rFonts w:asciiTheme="majorHAnsi" w:hAnsiTheme="majorHAnsi"/>
+              </w:rPr>
+              <w:t xml:space="preserve"> (UNIQUE), type ('AUTO', 'MOTO'), </w:t>
+            </w:r>
+            <w:proofErr w:type="spellStart"/>
+            <w:r>
+              <w:rPr>
+                <w:rFonts w:asciiTheme="majorHAnsi" w:hAnsiTheme="majorHAnsi"/>
+              </w:rPr>
+              <w:t>modele</w:t>
+            </w:r>
+            <w:proofErr w:type="spellEnd"/>
           </w:p>
         </w:tc>
       </w:tr>
@@ -865,9 +1016,16 @@
             <w:tcW w:w="3016" w:type="dxa"/>
           </w:tcPr>
           <w:p>
-            <w:r>
-              <w:t>taille_code</w:t>
-            </w:r>
+            <w:proofErr w:type="spellStart"/>
+            <w:proofErr w:type="gramStart"/>
+            <w:r>
+              <w:t>taille</w:t>
+            </w:r>
+            <w:proofErr w:type="gramEnd"/>
+            <w:r>
+              <w:t>_code</w:t>
+            </w:r>
+            <w:proofErr w:type="spellEnd"/>
           </w:p>
         </w:tc>
         <w:tc>
@@ -875,9 +1033,19 @@
             <w:tcW w:w="3016" w:type="dxa"/>
           </w:tcPr>
           <w:p>
-            <w:r>
-              <w:t>libelle, facteur_prix</w:t>
-            </w:r>
+            <w:proofErr w:type="gramStart"/>
+            <w:r>
+              <w:t>libelle</w:t>
+            </w:r>
+            <w:proofErr w:type="gramEnd"/>
+            <w:r>
+              <w:t xml:space="preserve">, </w:t>
+            </w:r>
+            <w:proofErr w:type="spellStart"/>
+            <w:r>
+              <w:t>facteur_prix</w:t>
+            </w:r>
+            <w:proofErr w:type="spellEnd"/>
           </w:p>
         </w:tc>
       </w:tr>
@@ -908,9 +1076,16 @@
             <w:tcW w:w="3016" w:type="dxa"/>
           </w:tcPr>
           <w:p>
-            <w:r>
-              <w:t>livraison_id</w:t>
-            </w:r>
+            <w:proofErr w:type="spellStart"/>
+            <w:proofErr w:type="gramStart"/>
+            <w:r>
+              <w:t>livraison</w:t>
+            </w:r>
+            <w:proofErr w:type="gramEnd"/>
+            <w:r>
+              <w:t>_id</w:t>
+            </w:r>
+            <w:proofErr w:type="spellEnd"/>
           </w:p>
         </w:tc>
         <w:tc>
@@ -918,9 +1093,80 @@
             <w:tcW w:w="3016" w:type="dxa"/>
           </w:tcPr>
           <w:p>
-            <w:r>
-              <w:t>client_id FK, pizza_id FK, taille_code FK, livreur_id FK, vehicule_id FK, date_commande, date_livraison, prix_facture, gratuite BOOL, raison_gratuite</w:t>
-            </w:r>
+            <w:proofErr w:type="spellStart"/>
+            <w:proofErr w:type="gramStart"/>
+            <w:r>
+              <w:t>client</w:t>
+            </w:r>
+            <w:proofErr w:type="gramEnd"/>
+            <w:r>
+              <w:t>_id</w:t>
+            </w:r>
+            <w:proofErr w:type="spellEnd"/>
+            <w:r>
+              <w:t xml:space="preserve"> FK, </w:t>
+            </w:r>
+            <w:proofErr w:type="spellStart"/>
+            <w:r>
+              <w:t>pizza_id</w:t>
+            </w:r>
+            <w:proofErr w:type="spellEnd"/>
+            <w:r>
+              <w:t xml:space="preserve"> FK, </w:t>
+            </w:r>
+            <w:proofErr w:type="spellStart"/>
+            <w:r>
+              <w:t>taille_code</w:t>
+            </w:r>
+            <w:proofErr w:type="spellEnd"/>
+            <w:r>
+              <w:t xml:space="preserve"> FK, </w:t>
+            </w:r>
+            <w:proofErr w:type="spellStart"/>
+            <w:r>
+              <w:t>livreur_id</w:t>
+            </w:r>
+            <w:proofErr w:type="spellEnd"/>
+            <w:r>
+              <w:t xml:space="preserve"> FK, </w:t>
+            </w:r>
+            <w:proofErr w:type="spellStart"/>
+            <w:r>
+              <w:t>vehicule_id</w:t>
+            </w:r>
+            <w:proofErr w:type="spellEnd"/>
+            <w:r>
+              <w:t xml:space="preserve"> FK, </w:t>
+            </w:r>
+            <w:proofErr w:type="spellStart"/>
+            <w:r>
+              <w:t>date_commande</w:t>
+            </w:r>
+            <w:proofErr w:type="spellEnd"/>
+            <w:r>
+              <w:t xml:space="preserve">, </w:t>
+            </w:r>
+            <w:proofErr w:type="spellStart"/>
+            <w:r>
+              <w:t>date_livraison</w:t>
+            </w:r>
+            <w:proofErr w:type="spellEnd"/>
+            <w:r>
+              <w:t xml:space="preserve">, </w:t>
+            </w:r>
+            <w:proofErr w:type="spellStart"/>
+            <w:r>
+              <w:t>prix_facture</w:t>
+            </w:r>
+            <w:proofErr w:type="spellEnd"/>
+            <w:r>
+              <w:t xml:space="preserve">, gratuite BOOL, </w:t>
+            </w:r>
+            <w:proofErr w:type="spellStart"/>
+            <w:r>
+              <w:t>raison_gratuite</w:t>
+            </w:r>
+            <w:proofErr w:type="spellEnd"/>
           </w:p>
         </w:tc>
       </w:tr>
@@ -1328,12 +1574,22 @@
                 <w:vanish/>
               </w:rPr>
             </w:pPr>
-            <w:r>
-              <w:rPr>
-                <w:rFonts w:asciiTheme="majorHAnsi" w:hAnsiTheme="majorHAnsi"/>
-              </w:rPr>
-              <w:t>client_id</w:t>
-            </w:r>
+            <w:proofErr w:type="spellStart"/>
+            <w:proofErr w:type="gramStart"/>
+            <w:r>
+              <w:rPr>
+                <w:rFonts w:asciiTheme="majorHAnsi" w:hAnsiTheme="majorHAnsi"/>
+              </w:rPr>
+              <w:t>client</w:t>
+            </w:r>
+            <w:proofErr w:type="gramEnd"/>
+            <w:r>
+              <w:rPr>
+                <w:rFonts w:asciiTheme="majorHAnsi" w:hAnsiTheme="majorHAnsi"/>
+              </w:rPr>
+              <w:t>_id</w:t>
+            </w:r>
+            <w:proofErr w:type="spellEnd"/>
           </w:p>
           <w:tbl>
             <w:tblPr>
@@ -1608,12 +1864,14 @@
                 <w:rFonts w:asciiTheme="majorHAnsi" w:hAnsiTheme="majorHAnsi"/>
               </w:rPr>
             </w:pPr>
+            <w:proofErr w:type="gramStart"/>
             <w:r>
               <w:rPr>
                 <w:rFonts w:asciiTheme="majorHAnsi" w:hAnsiTheme="majorHAnsi"/>
               </w:rPr>
               <w:t>nom</w:t>
             </w:r>
+            <w:proofErr w:type="gramEnd"/>
           </w:p>
         </w:tc>
         <w:tc>
@@ -1652,11 +1910,19 @@
                       <w:rFonts w:asciiTheme="majorHAnsi" w:hAnsiTheme="majorHAnsi"/>
                     </w:rPr>
                   </w:pPr>
+                  <w:proofErr w:type="gramStart"/>
                   <w:r>
                     <w:rPr>
                       <w:rFonts w:asciiTheme="majorHAnsi" w:hAnsiTheme="majorHAnsi"/>
                     </w:rPr>
-                    <w:t>VARCHAR(50)</w:t>
+                    <w:t>VARCHAR(</w:t>
+                  </w:r>
+                  <w:proofErr w:type="gramEnd"/>
+                  <w:r>
+                    <w:rPr>
+                      <w:rFonts w:asciiTheme="majorHAnsi" w:hAnsiTheme="majorHAnsi"/>
+                    </w:rPr>
+                    <w:t>50)</w:t>
                   </w:r>
                   <w:r>
                     <w:rPr>
@@ -1931,6 +2197,8 @@
                 <w:rFonts w:asciiTheme="majorHAnsi" w:hAnsiTheme="majorHAnsi"/>
               </w:rPr>
             </w:pPr>
+            <w:proofErr w:type="spellStart"/>
+            <w:proofErr w:type="gramStart"/>
             <w:r>
               <w:rPr>
                 <w:rFonts w:asciiTheme="majorHAnsi" w:hAnsiTheme="majorHAnsi"/>
@@ -1938,6 +2206,8 @@
               <w:lastRenderedPageBreak/>
               <w:t>prenom</w:t>
             </w:r>
+            <w:proofErr w:type="spellEnd"/>
+            <w:proofErr w:type="gramEnd"/>
           </w:p>
         </w:tc>
         <w:tc>
@@ -1976,11 +2246,19 @@
                       <w:rFonts w:asciiTheme="majorHAnsi" w:hAnsiTheme="majorHAnsi"/>
                     </w:rPr>
                   </w:pPr>
+                  <w:proofErr w:type="gramStart"/>
                   <w:r>
                     <w:rPr>
                       <w:rFonts w:asciiTheme="majorHAnsi" w:hAnsiTheme="majorHAnsi"/>
                     </w:rPr>
-                    <w:t>VARCHAR(50)</w:t>
+                    <w:t>VARCHAR(</w:t>
+                  </w:r>
+                  <w:proofErr w:type="gramEnd"/>
+                  <w:r>
+                    <w:rPr>
+                      <w:rFonts w:asciiTheme="majorHAnsi" w:hAnsiTheme="majorHAnsi"/>
+                    </w:rPr>
+                    <w:t>50)</w:t>
                   </w:r>
                 </w:p>
               </w:tc>
@@ -2250,12 +2528,14 @@
                 <w:rFonts w:asciiTheme="majorHAnsi" w:hAnsiTheme="majorHAnsi"/>
               </w:rPr>
             </w:pPr>
+            <w:proofErr w:type="gramStart"/>
             <w:r>
               <w:rPr>
                 <w:rFonts w:asciiTheme="majorHAnsi" w:hAnsiTheme="majorHAnsi"/>
               </w:rPr>
               <w:t>adresse</w:t>
             </w:r>
+            <w:proofErr w:type="gramEnd"/>
           </w:p>
         </w:tc>
         <w:tc>
@@ -2407,12 +2687,14 @@
                 <w:rFonts w:asciiTheme="majorHAnsi" w:hAnsiTheme="majorHAnsi"/>
               </w:rPr>
             </w:pPr>
+            <w:proofErr w:type="gramStart"/>
             <w:r>
               <w:rPr>
                 <w:rFonts w:asciiTheme="majorHAnsi" w:hAnsiTheme="majorHAnsi"/>
               </w:rPr>
               <w:t>email</w:t>
             </w:r>
+            <w:proofErr w:type="gramEnd"/>
           </w:p>
         </w:tc>
         <w:tc>
@@ -2425,11 +2707,19 @@
                 <w:rFonts w:asciiTheme="majorHAnsi" w:hAnsiTheme="majorHAnsi"/>
               </w:rPr>
             </w:pPr>
-            <w:r>
-              <w:rPr>
-                <w:rFonts w:asciiTheme="majorHAnsi" w:hAnsiTheme="majorHAnsi"/>
-              </w:rPr>
-              <w:t>VARCHAR(120) UNIQUE</w:t>
+            <w:proofErr w:type="gramStart"/>
+            <w:r>
+              <w:rPr>
+                <w:rFonts w:asciiTheme="majorHAnsi" w:hAnsiTheme="majorHAnsi"/>
+              </w:rPr>
+              <w:t>VARCHAR(</w:t>
+            </w:r>
+            <w:proofErr w:type="gramEnd"/>
+            <w:r>
+              <w:rPr>
+                <w:rFonts w:asciiTheme="majorHAnsi" w:hAnsiTheme="majorHAnsi"/>
+              </w:rPr>
+              <w:t>120) UNIQUE</w:t>
             </w:r>
           </w:p>
         </w:tc>
@@ -2484,12 +2774,14 @@
                 <w:rFonts w:asciiTheme="majorHAnsi" w:hAnsiTheme="majorHAnsi"/>
               </w:rPr>
             </w:pPr>
+            <w:proofErr w:type="gramStart"/>
             <w:r>
               <w:rPr>
                 <w:rFonts w:asciiTheme="majorHAnsi" w:hAnsiTheme="majorHAnsi"/>
               </w:rPr>
               <w:t>tel</w:t>
             </w:r>
+            <w:proofErr w:type="gramEnd"/>
           </w:p>
         </w:tc>
         <w:tc>
@@ -2502,11 +2794,19 @@
                 <w:rFonts w:asciiTheme="majorHAnsi" w:hAnsiTheme="majorHAnsi"/>
               </w:rPr>
             </w:pPr>
-            <w:r>
-              <w:rPr>
-                <w:rFonts w:asciiTheme="majorHAnsi" w:hAnsiTheme="majorHAnsi"/>
-              </w:rPr>
-              <w:t>VARCHAR(20)</w:t>
+            <w:proofErr w:type="gramStart"/>
+            <w:r>
+              <w:rPr>
+                <w:rFonts w:asciiTheme="majorHAnsi" w:hAnsiTheme="majorHAnsi"/>
+              </w:rPr>
+              <w:t>VARCHAR(</w:t>
+            </w:r>
+            <w:proofErr w:type="gramEnd"/>
+            <w:r>
+              <w:rPr>
+                <w:rFonts w:asciiTheme="majorHAnsi" w:hAnsiTheme="majorHAnsi"/>
+              </w:rPr>
+              <w:t>20)</w:t>
             </w:r>
           </w:p>
         </w:tc>
@@ -2555,12 +2855,14 @@
                 <w:rFonts w:asciiTheme="majorHAnsi" w:hAnsiTheme="majorHAnsi"/>
               </w:rPr>
             </w:pPr>
+            <w:proofErr w:type="gramStart"/>
             <w:r>
               <w:rPr>
                 <w:rFonts w:asciiTheme="majorHAnsi" w:hAnsiTheme="majorHAnsi"/>
               </w:rPr>
               <w:t>solde</w:t>
             </w:r>
+            <w:proofErr w:type="gramEnd"/>
           </w:p>
         </w:tc>
         <w:tc>
@@ -2573,11 +2875,19 @@
                 <w:rFonts w:asciiTheme="majorHAnsi" w:hAnsiTheme="majorHAnsi"/>
               </w:rPr>
             </w:pPr>
-            <w:r>
-              <w:rPr>
-                <w:rFonts w:asciiTheme="majorHAnsi" w:hAnsiTheme="majorHAnsi"/>
-              </w:rPr>
-              <w:t>NUMERIC(8,2)</w:t>
+            <w:proofErr w:type="gramStart"/>
+            <w:r>
+              <w:rPr>
+                <w:rFonts w:asciiTheme="majorHAnsi" w:hAnsiTheme="majorHAnsi"/>
+              </w:rPr>
+              <w:t>NUMERIC(</w:t>
+            </w:r>
+            <w:proofErr w:type="gramEnd"/>
+            <w:r>
+              <w:rPr>
+                <w:rFonts w:asciiTheme="majorHAnsi" w:hAnsiTheme="majorHAnsi"/>
+              </w:rPr>
+              <w:t>8,2)</w:t>
             </w:r>
           </w:p>
         </w:tc>
@@ -2632,12 +2942,22 @@
                 <w:rFonts w:asciiTheme="majorHAnsi" w:hAnsiTheme="majorHAnsi"/>
               </w:rPr>
             </w:pPr>
-            <w:r>
-              <w:rPr>
-                <w:rFonts w:asciiTheme="majorHAnsi" w:hAnsiTheme="majorHAnsi"/>
-              </w:rPr>
-              <w:t>pizzas_payees_compteur</w:t>
-            </w:r>
+            <w:proofErr w:type="spellStart"/>
+            <w:proofErr w:type="gramStart"/>
+            <w:r>
+              <w:rPr>
+                <w:rFonts w:asciiTheme="majorHAnsi" w:hAnsiTheme="majorHAnsi"/>
+              </w:rPr>
+              <w:t>pizzas</w:t>
+            </w:r>
+            <w:proofErr w:type="gramEnd"/>
+            <w:r>
+              <w:rPr>
+                <w:rFonts w:asciiTheme="majorHAnsi" w:hAnsiTheme="majorHAnsi"/>
+              </w:rPr>
+              <w:t>_payees_compteur</w:t>
+            </w:r>
+            <w:proofErr w:type="spellEnd"/>
           </w:p>
         </w:tc>
         <w:tc>
@@ -2841,12 +3161,22 @@
                 <w:rFonts w:asciiTheme="majorHAnsi" w:hAnsiTheme="majorHAnsi"/>
               </w:rPr>
             </w:pPr>
-            <w:r>
-              <w:rPr>
-                <w:rFonts w:asciiTheme="majorHAnsi" w:hAnsiTheme="majorHAnsi"/>
-              </w:rPr>
-              <w:t>pizza_id</w:t>
-            </w:r>
+            <w:proofErr w:type="spellStart"/>
+            <w:proofErr w:type="gramStart"/>
+            <w:r>
+              <w:rPr>
+                <w:rFonts w:asciiTheme="majorHAnsi" w:hAnsiTheme="majorHAnsi"/>
+              </w:rPr>
+              <w:t>pizza</w:t>
+            </w:r>
+            <w:proofErr w:type="gramEnd"/>
+            <w:r>
+              <w:rPr>
+                <w:rFonts w:asciiTheme="majorHAnsi" w:hAnsiTheme="majorHAnsi"/>
+              </w:rPr>
+              <w:t>_id</w:t>
+            </w:r>
+            <w:proofErr w:type="spellEnd"/>
           </w:p>
         </w:tc>
         <w:tc>
@@ -2912,12 +3242,14 @@
                 <w:rFonts w:asciiTheme="majorHAnsi" w:hAnsiTheme="majorHAnsi"/>
               </w:rPr>
             </w:pPr>
+            <w:proofErr w:type="gramStart"/>
             <w:r>
               <w:rPr>
                 <w:rFonts w:asciiTheme="majorHAnsi" w:hAnsiTheme="majorHAnsi"/>
               </w:rPr>
               <w:t>nom</w:t>
             </w:r>
+            <w:proofErr w:type="gramEnd"/>
           </w:p>
         </w:tc>
         <w:tc>
@@ -2930,11 +3262,19 @@
                 <w:rFonts w:asciiTheme="majorHAnsi" w:hAnsiTheme="majorHAnsi"/>
               </w:rPr>
             </w:pPr>
-            <w:r>
-              <w:rPr>
-                <w:rFonts w:asciiTheme="majorHAnsi" w:hAnsiTheme="majorHAnsi"/>
-              </w:rPr>
-              <w:t>VARCHAR(60) UNIQUE</w:t>
+            <w:proofErr w:type="gramStart"/>
+            <w:r>
+              <w:rPr>
+                <w:rFonts w:asciiTheme="majorHAnsi" w:hAnsiTheme="majorHAnsi"/>
+              </w:rPr>
+              <w:t>VARCHAR(</w:t>
+            </w:r>
+            <w:proofErr w:type="gramEnd"/>
+            <w:r>
+              <w:rPr>
+                <w:rFonts w:asciiTheme="majorHAnsi" w:hAnsiTheme="majorHAnsi"/>
+              </w:rPr>
+              <w:t>60) UNIQUE</w:t>
             </w:r>
           </w:p>
         </w:tc>
@@ -2995,12 +3335,22 @@
                 <w:rFonts w:asciiTheme="majorHAnsi" w:hAnsiTheme="majorHAnsi"/>
               </w:rPr>
             </w:pPr>
-            <w:r>
-              <w:rPr>
-                <w:rFonts w:asciiTheme="majorHAnsi" w:hAnsiTheme="majorHAnsi"/>
-              </w:rPr>
-              <w:t>prix_base</w:t>
-            </w:r>
+            <w:proofErr w:type="spellStart"/>
+            <w:proofErr w:type="gramStart"/>
+            <w:r>
+              <w:rPr>
+                <w:rFonts w:asciiTheme="majorHAnsi" w:hAnsiTheme="majorHAnsi"/>
+              </w:rPr>
+              <w:t>prix</w:t>
+            </w:r>
+            <w:proofErr w:type="gramEnd"/>
+            <w:r>
+              <w:rPr>
+                <w:rFonts w:asciiTheme="majorHAnsi" w:hAnsiTheme="majorHAnsi"/>
+              </w:rPr>
+              <w:t>_base</w:t>
+            </w:r>
+            <w:proofErr w:type="spellEnd"/>
           </w:p>
         </w:tc>
         <w:tc>
@@ -3013,11 +3363,19 @@
                 <w:rFonts w:asciiTheme="majorHAnsi" w:hAnsiTheme="majorHAnsi"/>
               </w:rPr>
             </w:pPr>
-            <w:r>
-              <w:rPr>
-                <w:rFonts w:asciiTheme="majorHAnsi" w:hAnsiTheme="majorHAnsi"/>
-              </w:rPr>
-              <w:t>NUMERIC(5,2)</w:t>
+            <w:proofErr w:type="gramStart"/>
+            <w:r>
+              <w:rPr>
+                <w:rFonts w:asciiTheme="majorHAnsi" w:hAnsiTheme="majorHAnsi"/>
+              </w:rPr>
+              <w:t>NUMERIC(</w:t>
+            </w:r>
+            <w:proofErr w:type="gramEnd"/>
+            <w:r>
+              <w:rPr>
+                <w:rFonts w:asciiTheme="majorHAnsi" w:hAnsiTheme="majorHAnsi"/>
+              </w:rPr>
+              <w:t>5,2)</w:t>
             </w:r>
           </w:p>
         </w:tc>
@@ -3184,12 +3542,22 @@
                 <w:rFonts w:asciiTheme="majorHAnsi" w:hAnsiTheme="majorHAnsi"/>
               </w:rPr>
             </w:pPr>
-            <w:r>
-              <w:rPr>
-                <w:rFonts w:asciiTheme="majorHAnsi" w:hAnsiTheme="majorHAnsi"/>
-              </w:rPr>
-              <w:t>ingredient_id</w:t>
-            </w:r>
+            <w:proofErr w:type="spellStart"/>
+            <w:proofErr w:type="gramStart"/>
+            <w:r>
+              <w:rPr>
+                <w:rFonts w:asciiTheme="majorHAnsi" w:hAnsiTheme="majorHAnsi"/>
+              </w:rPr>
+              <w:t>ingredient</w:t>
+            </w:r>
+            <w:proofErr w:type="gramEnd"/>
+            <w:r>
+              <w:rPr>
+                <w:rFonts w:asciiTheme="majorHAnsi" w:hAnsiTheme="majorHAnsi"/>
+              </w:rPr>
+              <w:t>_id</w:t>
+            </w:r>
+            <w:proofErr w:type="spellEnd"/>
           </w:p>
         </w:tc>
         <w:tc>
@@ -3252,12 +3620,14 @@
                 <w:rFonts w:asciiTheme="majorHAnsi" w:hAnsiTheme="majorHAnsi"/>
               </w:rPr>
             </w:pPr>
+            <w:proofErr w:type="gramStart"/>
             <w:r>
               <w:rPr>
                 <w:rFonts w:asciiTheme="majorHAnsi" w:hAnsiTheme="majorHAnsi"/>
               </w:rPr>
               <w:t>libelle</w:t>
             </w:r>
+            <w:proofErr w:type="gramEnd"/>
           </w:p>
         </w:tc>
         <w:tc>
@@ -3270,11 +3640,19 @@
                 <w:rFonts w:asciiTheme="majorHAnsi" w:hAnsiTheme="majorHAnsi"/>
               </w:rPr>
             </w:pPr>
-            <w:r>
-              <w:rPr>
-                <w:rFonts w:asciiTheme="majorHAnsi" w:hAnsiTheme="majorHAnsi"/>
-              </w:rPr>
-              <w:t>VARCHAR(60) UNIQUE</w:t>
+            <w:proofErr w:type="gramStart"/>
+            <w:r>
+              <w:rPr>
+                <w:rFonts w:asciiTheme="majorHAnsi" w:hAnsiTheme="majorHAnsi"/>
+              </w:rPr>
+              <w:t>VARCHAR(</w:t>
+            </w:r>
+            <w:proofErr w:type="gramEnd"/>
+            <w:r>
+              <w:rPr>
+                <w:rFonts w:asciiTheme="majorHAnsi" w:hAnsiTheme="majorHAnsi"/>
+              </w:rPr>
+              <w:t>60) UNIQUE</w:t>
             </w:r>
           </w:p>
         </w:tc>
@@ -3441,12 +3819,22 @@
                 <w:rFonts w:asciiTheme="majorHAnsi" w:hAnsiTheme="majorHAnsi"/>
               </w:rPr>
             </w:pPr>
-            <w:r>
-              <w:rPr>
-                <w:rFonts w:asciiTheme="majorHAnsi" w:hAnsiTheme="majorHAnsi"/>
-              </w:rPr>
-              <w:t>taille_code</w:t>
-            </w:r>
+            <w:proofErr w:type="spellStart"/>
+            <w:proofErr w:type="gramStart"/>
+            <w:r>
+              <w:rPr>
+                <w:rFonts w:asciiTheme="majorHAnsi" w:hAnsiTheme="majorHAnsi"/>
+              </w:rPr>
+              <w:t>taille</w:t>
+            </w:r>
+            <w:proofErr w:type="gramEnd"/>
+            <w:r>
+              <w:rPr>
+                <w:rFonts w:asciiTheme="majorHAnsi" w:hAnsiTheme="majorHAnsi"/>
+              </w:rPr>
+              <w:t>_code</w:t>
+            </w:r>
+            <w:proofErr w:type="spellEnd"/>
           </w:p>
         </w:tc>
         <w:tc>
@@ -3459,11 +3847,19 @@
                 <w:rFonts w:asciiTheme="majorHAnsi" w:hAnsiTheme="majorHAnsi"/>
               </w:rPr>
             </w:pPr>
-            <w:r>
-              <w:rPr>
-                <w:rFonts w:asciiTheme="majorHAnsi" w:hAnsiTheme="majorHAnsi"/>
-              </w:rPr>
-              <w:t>CHAR(1) (PK)</w:t>
+            <w:proofErr w:type="gramStart"/>
+            <w:r>
+              <w:rPr>
+                <w:rFonts w:asciiTheme="majorHAnsi" w:hAnsiTheme="majorHAnsi"/>
+              </w:rPr>
+              <w:t>CHAR(</w:t>
+            </w:r>
+            <w:proofErr w:type="gramEnd"/>
+            <w:r>
+              <w:rPr>
+                <w:rFonts w:asciiTheme="majorHAnsi" w:hAnsiTheme="majorHAnsi"/>
+              </w:rPr>
+              <w:t>1) (PK)</w:t>
             </w:r>
           </w:p>
         </w:tc>
@@ -3478,12 +3874,37 @@
                 <w:lang w:val="pt-PT"/>
               </w:rPr>
             </w:pPr>
+            <w:proofErr w:type="spellStart"/>
             <w:r>
               <w:rPr>
                 <w:rFonts w:asciiTheme="majorHAnsi" w:hAnsiTheme="majorHAnsi"/>
                 <w:lang w:val="pt-PT"/>
               </w:rPr>
-              <w:t>Code court : N, H, O</w:t>
+              <w:t>Code</w:t>
+            </w:r>
+            <w:proofErr w:type="spellEnd"/>
+            <w:r>
+              <w:rPr>
+                <w:rFonts w:asciiTheme="majorHAnsi" w:hAnsiTheme="majorHAnsi"/>
+                <w:lang w:val="pt-PT"/>
+              </w:rPr>
+              <w:t xml:space="preserve"> </w:t>
+            </w:r>
+            <w:proofErr w:type="gramStart"/>
+            <w:r>
+              <w:rPr>
+                <w:rFonts w:asciiTheme="majorHAnsi" w:hAnsiTheme="majorHAnsi"/>
+                <w:lang w:val="pt-PT"/>
+              </w:rPr>
+              <w:t>court :</w:t>
+            </w:r>
+            <w:proofErr w:type="gramEnd"/>
+            <w:r>
+              <w:rPr>
+                <w:rFonts w:asciiTheme="majorHAnsi" w:hAnsiTheme="majorHAnsi"/>
+                <w:lang w:val="pt-PT"/>
+              </w:rPr>
+              <w:t xml:space="preserve"> N, H, O</w:t>
             </w:r>
           </w:p>
         </w:tc>
@@ -3516,6 +3937,7 @@
                 <w:lang w:val="pt-PT"/>
               </w:rPr>
             </w:pPr>
+            <w:proofErr w:type="spellStart"/>
             <w:r>
               <w:rPr>
                 <w:rFonts w:asciiTheme="majorHAnsi" w:hAnsiTheme="majorHAnsi"/>
@@ -3523,6 +3945,7 @@
               </w:rPr>
               <w:t>libelle</w:t>
             </w:r>
+            <w:proofErr w:type="spellEnd"/>
           </w:p>
         </w:tc>
         <w:tc>
@@ -3536,12 +3959,21 @@
                 <w:lang w:val="pt-PT"/>
               </w:rPr>
             </w:pPr>
+            <w:proofErr w:type="gramStart"/>
             <w:r>
               <w:rPr>
                 <w:rFonts w:asciiTheme="majorHAnsi" w:hAnsiTheme="majorHAnsi"/>
                 <w:lang w:val="pt-PT"/>
               </w:rPr>
-              <w:t>VARCHAR(20)</w:t>
+              <w:t>VARCHAR(</w:t>
+            </w:r>
+            <w:proofErr w:type="gramEnd"/>
+            <w:r>
+              <w:rPr>
+                <w:rFonts w:asciiTheme="majorHAnsi" w:hAnsiTheme="majorHAnsi"/>
+                <w:lang w:val="pt-PT"/>
+              </w:rPr>
+              <w:t>20)</w:t>
             </w:r>
           </w:p>
         </w:tc>
@@ -3561,8 +3993,17 @@
                 <w:rFonts w:asciiTheme="majorHAnsi" w:hAnsiTheme="majorHAnsi"/>
                 <w:lang w:val="pt-PT"/>
               </w:rPr>
-              <w:t>Nom de la taille</w:t>
-            </w:r>
+              <w:t xml:space="preserve">Nom de la </w:t>
+            </w:r>
+            <w:proofErr w:type="spellStart"/>
+            <w:r>
+              <w:rPr>
+                <w:rFonts w:asciiTheme="majorHAnsi" w:hAnsiTheme="majorHAnsi"/>
+                <w:lang w:val="pt-PT"/>
+              </w:rPr>
+              <w:t>taille</w:t>
+            </w:r>
+            <w:proofErr w:type="spellEnd"/>
           </w:p>
         </w:tc>
         <w:tc>
@@ -3581,7 +4022,55 @@
                 <w:rFonts w:asciiTheme="majorHAnsi" w:hAnsiTheme="majorHAnsi"/>
                 <w:lang w:val="pt-PT"/>
               </w:rPr>
-              <w:t>"Naine", "Humaine", "Ogresse"</w:t>
+              <w:t>"</w:t>
+            </w:r>
+            <w:proofErr w:type="spellStart"/>
+            <w:r>
+              <w:rPr>
+                <w:rFonts w:asciiTheme="majorHAnsi" w:hAnsiTheme="majorHAnsi"/>
+                <w:lang w:val="pt-PT"/>
+              </w:rPr>
+              <w:t>Naine</w:t>
+            </w:r>
+            <w:proofErr w:type="spellEnd"/>
+            <w:r>
+              <w:rPr>
+                <w:rFonts w:asciiTheme="majorHAnsi" w:hAnsiTheme="majorHAnsi"/>
+                <w:lang w:val="pt-PT"/>
+              </w:rPr>
+              <w:t>", "</w:t>
+            </w:r>
+            <w:proofErr w:type="spellStart"/>
+            <w:r>
+              <w:rPr>
+                <w:rFonts w:asciiTheme="majorHAnsi" w:hAnsiTheme="majorHAnsi"/>
+                <w:lang w:val="pt-PT"/>
+              </w:rPr>
+              <w:t>Humaine</w:t>
+            </w:r>
+            <w:proofErr w:type="spellEnd"/>
+            <w:r>
+              <w:rPr>
+                <w:rFonts w:asciiTheme="majorHAnsi" w:hAnsiTheme="majorHAnsi"/>
+                <w:lang w:val="pt-PT"/>
+              </w:rPr>
+              <w:t>", "</w:t>
+            </w:r>
+            <w:proofErr w:type="spellStart"/>
+            <w:r>
+              <w:rPr>
+                <w:rFonts w:asciiTheme="majorHAnsi" w:hAnsiTheme="majorHAnsi"/>
+                <w:lang w:val="pt-PT"/>
+              </w:rPr>
+              <w:t>Ogresse</w:t>
+            </w:r>
+            <w:proofErr w:type="spellEnd"/>
+            <w:r>
+              <w:rPr>
+                <w:rFonts w:asciiTheme="majorHAnsi" w:hAnsiTheme="majorHAnsi"/>
+                <w:lang w:val="pt-PT"/>
+              </w:rPr>
+              <w:t>"</w:t>
             </w:r>
           </w:p>
         </w:tc>
@@ -3601,6 +4090,7 @@
                 <w:lang w:val="pt-PT"/>
               </w:rPr>
             </w:pPr>
+            <w:proofErr w:type="spellStart"/>
             <w:r>
               <w:rPr>
                 <w:rFonts w:asciiTheme="majorHAnsi" w:hAnsiTheme="majorHAnsi"/>
@@ -3608,6 +4098,7 @@
               </w:rPr>
               <w:t>facteur_prix</w:t>
             </w:r>
+            <w:proofErr w:type="spellEnd"/>
           </w:p>
         </w:tc>
         <w:tc>
@@ -3621,12 +4112,21 @@
                 <w:lang w:val="pt-PT"/>
               </w:rPr>
             </w:pPr>
+            <w:proofErr w:type="gramStart"/>
             <w:r>
               <w:rPr>
                 <w:rFonts w:asciiTheme="majorHAnsi" w:hAnsiTheme="majorHAnsi"/>
                 <w:lang w:val="pt-PT"/>
               </w:rPr>
-              <w:t>NUMERIC(4,3)</w:t>
+              <w:t>NUMERIC(</w:t>
+            </w:r>
+            <w:proofErr w:type="gramEnd"/>
+            <w:r>
+              <w:rPr>
+                <w:rFonts w:asciiTheme="majorHAnsi" w:hAnsiTheme="majorHAnsi"/>
+                <w:lang w:val="pt-PT"/>
+              </w:rPr>
+              <w:t>4,3)</w:t>
             </w:r>
           </w:p>
         </w:tc>
@@ -3800,12 +4300,22 @@
                 <w:rFonts w:asciiTheme="majorHAnsi" w:hAnsiTheme="majorHAnsi"/>
               </w:rPr>
             </w:pPr>
-            <w:r>
-              <w:rPr>
-                <w:rFonts w:asciiTheme="majorHAnsi" w:hAnsiTheme="majorHAnsi"/>
-              </w:rPr>
-              <w:t>livreur_id</w:t>
-            </w:r>
+            <w:proofErr w:type="spellStart"/>
+            <w:proofErr w:type="gramStart"/>
+            <w:r>
+              <w:rPr>
+                <w:rFonts w:asciiTheme="majorHAnsi" w:hAnsiTheme="majorHAnsi"/>
+              </w:rPr>
+              <w:t>livreur</w:t>
+            </w:r>
+            <w:proofErr w:type="gramEnd"/>
+            <w:r>
+              <w:rPr>
+                <w:rFonts w:asciiTheme="majorHAnsi" w:hAnsiTheme="majorHAnsi"/>
+              </w:rPr>
+              <w:t>_id</w:t>
+            </w:r>
+            <w:proofErr w:type="spellEnd"/>
           </w:p>
         </w:tc>
         <w:tc>
@@ -3871,12 +4381,14 @@
                 <w:rFonts w:asciiTheme="majorHAnsi" w:hAnsiTheme="majorHAnsi"/>
               </w:rPr>
             </w:pPr>
+            <w:proofErr w:type="gramStart"/>
             <w:r>
               <w:rPr>
                 <w:rFonts w:asciiTheme="majorHAnsi" w:hAnsiTheme="majorHAnsi"/>
               </w:rPr>
               <w:t>nom</w:t>
             </w:r>
+            <w:proofErr w:type="gramEnd"/>
           </w:p>
         </w:tc>
         <w:tc>
@@ -3889,11 +4401,19 @@
                 <w:rFonts w:asciiTheme="majorHAnsi" w:hAnsiTheme="majorHAnsi"/>
               </w:rPr>
             </w:pPr>
-            <w:r>
-              <w:rPr>
-                <w:rFonts w:asciiTheme="majorHAnsi" w:hAnsiTheme="majorHAnsi"/>
-              </w:rPr>
-              <w:t>VARCHAR(50)</w:t>
+            <w:proofErr w:type="gramStart"/>
+            <w:r>
+              <w:rPr>
+                <w:rFonts w:asciiTheme="majorHAnsi" w:hAnsiTheme="majorHAnsi"/>
+              </w:rPr>
+              <w:t>VARCHAR(</w:t>
+            </w:r>
+            <w:proofErr w:type="gramEnd"/>
+            <w:r>
+              <w:rPr>
+                <w:rFonts w:asciiTheme="majorHAnsi" w:hAnsiTheme="majorHAnsi"/>
+              </w:rPr>
+              <w:t>50)</w:t>
             </w:r>
           </w:p>
         </w:tc>
@@ -3942,12 +4462,16 @@
                 <w:rFonts w:asciiTheme="majorHAnsi" w:hAnsiTheme="majorHAnsi"/>
               </w:rPr>
             </w:pPr>
+            <w:proofErr w:type="spellStart"/>
+            <w:proofErr w:type="gramStart"/>
             <w:r>
               <w:rPr>
                 <w:rFonts w:asciiTheme="majorHAnsi" w:hAnsiTheme="majorHAnsi"/>
               </w:rPr>
               <w:t>prenom</w:t>
             </w:r>
+            <w:proofErr w:type="spellEnd"/>
+            <w:proofErr w:type="gramEnd"/>
           </w:p>
         </w:tc>
         <w:tc>
@@ -3960,11 +4484,19 @@
                 <w:rFonts w:asciiTheme="majorHAnsi" w:hAnsiTheme="majorHAnsi"/>
               </w:rPr>
             </w:pPr>
-            <w:r>
-              <w:rPr>
-                <w:rFonts w:asciiTheme="majorHAnsi" w:hAnsiTheme="majorHAnsi"/>
-              </w:rPr>
-              <w:t>VARCHAR(50)</w:t>
+            <w:proofErr w:type="gramStart"/>
+            <w:r>
+              <w:rPr>
+                <w:rFonts w:asciiTheme="majorHAnsi" w:hAnsiTheme="majorHAnsi"/>
+              </w:rPr>
+              <w:t>VARCHAR(</w:t>
+            </w:r>
+            <w:proofErr w:type="gramEnd"/>
+            <w:r>
+              <w:rPr>
+                <w:rFonts w:asciiTheme="majorHAnsi" w:hAnsiTheme="majorHAnsi"/>
+              </w:rPr>
+              <w:t>50)</w:t>
             </w:r>
           </w:p>
         </w:tc>
@@ -4017,8 +4549,16 @@
         <w:rPr>
           <w:rFonts w:asciiTheme="majorHAnsi" w:hAnsiTheme="majorHAnsi"/>
         </w:rPr>
-        <w:t>Entité Vehicule</w:t>
-      </w:r>
+        <w:t xml:space="preserve">Entité </w:t>
+      </w:r>
+      <w:proofErr w:type="spellStart"/>
+      <w:r>
+        <w:rPr>
+          <w:rFonts w:asciiTheme="majorHAnsi" w:hAnsiTheme="majorHAnsi"/>
+        </w:rPr>
+        <w:t>Vehicule</w:t>
+      </w:r>
+      <w:proofErr w:type="spellEnd"/>
     </w:p>
     <w:tbl>
       <w:tblPr>
@@ -4125,12 +4665,22 @@
                 <w:rFonts w:asciiTheme="majorHAnsi" w:hAnsiTheme="majorHAnsi"/>
               </w:rPr>
             </w:pPr>
-            <w:r>
-              <w:rPr>
-                <w:rFonts w:asciiTheme="majorHAnsi" w:hAnsiTheme="majorHAnsi"/>
-              </w:rPr>
-              <w:t>vehicule_id</w:t>
-            </w:r>
+            <w:proofErr w:type="spellStart"/>
+            <w:proofErr w:type="gramStart"/>
+            <w:r>
+              <w:rPr>
+                <w:rFonts w:asciiTheme="majorHAnsi" w:hAnsiTheme="majorHAnsi"/>
+              </w:rPr>
+              <w:t>vehicule</w:t>
+            </w:r>
+            <w:proofErr w:type="gramEnd"/>
+            <w:r>
+              <w:rPr>
+                <w:rFonts w:asciiTheme="majorHAnsi" w:hAnsiTheme="majorHAnsi"/>
+              </w:rPr>
+              <w:t>_id</w:t>
+            </w:r>
+            <w:proofErr w:type="spellEnd"/>
           </w:p>
         </w:tc>
         <w:tc>
@@ -4193,12 +4743,14 @@
                 <w:rFonts w:asciiTheme="majorHAnsi" w:hAnsiTheme="majorHAnsi"/>
               </w:rPr>
             </w:pPr>
+            <w:proofErr w:type="gramStart"/>
             <w:r>
               <w:rPr>
                 <w:rFonts w:asciiTheme="majorHAnsi" w:hAnsiTheme="majorHAnsi"/>
               </w:rPr>
               <w:t>immatriculation</w:t>
             </w:r>
+            <w:proofErr w:type="gramEnd"/>
             <w:r>
               <w:rPr>
                 <w:rFonts w:asciiTheme="majorHAnsi" w:hAnsiTheme="majorHAnsi"/>
@@ -4217,11 +4769,19 @@
                 <w:rFonts w:asciiTheme="majorHAnsi" w:hAnsiTheme="majorHAnsi"/>
               </w:rPr>
             </w:pPr>
-            <w:r>
-              <w:rPr>
-                <w:rFonts w:asciiTheme="majorHAnsi" w:hAnsiTheme="majorHAnsi"/>
-              </w:rPr>
-              <w:t>VARCHAR(15) UNIQUE</w:t>
+            <w:proofErr w:type="gramStart"/>
+            <w:r>
+              <w:rPr>
+                <w:rFonts w:asciiTheme="majorHAnsi" w:hAnsiTheme="majorHAnsi"/>
+              </w:rPr>
+              <w:t>VARCHAR(</w:t>
+            </w:r>
+            <w:proofErr w:type="gramEnd"/>
+            <w:r>
+              <w:rPr>
+                <w:rFonts w:asciiTheme="majorHAnsi" w:hAnsiTheme="majorHAnsi"/>
+              </w:rPr>
+              <w:t>15) UNIQUE</w:t>
             </w:r>
           </w:p>
         </w:tc>
@@ -4267,12 +4827,14 @@
                 <w:rFonts w:asciiTheme="majorHAnsi" w:hAnsiTheme="majorHAnsi"/>
               </w:rPr>
             </w:pPr>
+            <w:proofErr w:type="gramStart"/>
             <w:r>
               <w:rPr>
                 <w:rFonts w:asciiTheme="majorHAnsi" w:hAnsiTheme="majorHAnsi"/>
               </w:rPr>
               <w:t>type</w:t>
             </w:r>
+            <w:proofErr w:type="gramEnd"/>
           </w:p>
         </w:tc>
         <w:tc>
@@ -4285,11 +4847,19 @@
                 <w:rFonts w:asciiTheme="majorHAnsi" w:hAnsiTheme="majorHAnsi"/>
               </w:rPr>
             </w:pPr>
-            <w:r>
-              <w:rPr>
-                <w:rFonts w:asciiTheme="majorHAnsi" w:hAnsiTheme="majorHAnsi"/>
-              </w:rPr>
-              <w:t>VARCHAR(10)</w:t>
+            <w:proofErr w:type="gramStart"/>
+            <w:r>
+              <w:rPr>
+                <w:rFonts w:asciiTheme="majorHAnsi" w:hAnsiTheme="majorHAnsi"/>
+              </w:rPr>
+              <w:t>VARCHAR(</w:t>
+            </w:r>
+            <w:proofErr w:type="gramEnd"/>
+            <w:r>
+              <w:rPr>
+                <w:rFonts w:asciiTheme="majorHAnsi" w:hAnsiTheme="majorHAnsi"/>
+              </w:rPr>
+              <w:t>10)</w:t>
             </w:r>
           </w:p>
         </w:tc>
@@ -4341,12 +4911,16 @@
                 <w:rFonts w:asciiTheme="majorHAnsi" w:hAnsiTheme="majorHAnsi"/>
               </w:rPr>
             </w:pPr>
+            <w:proofErr w:type="spellStart"/>
+            <w:proofErr w:type="gramStart"/>
             <w:r>
               <w:rPr>
                 <w:rFonts w:asciiTheme="majorHAnsi" w:hAnsiTheme="majorHAnsi"/>
               </w:rPr>
               <w:t>modele</w:t>
             </w:r>
+            <w:proofErr w:type="spellEnd"/>
+            <w:proofErr w:type="gramEnd"/>
           </w:p>
         </w:tc>
         <w:tc>
@@ -4359,11 +4933,19 @@
                 <w:rFonts w:asciiTheme="majorHAnsi" w:hAnsiTheme="majorHAnsi"/>
               </w:rPr>
             </w:pPr>
-            <w:r>
-              <w:rPr>
-                <w:rFonts w:asciiTheme="majorHAnsi" w:hAnsiTheme="majorHAnsi"/>
-              </w:rPr>
-              <w:t>VARCHAR(60)</w:t>
+            <w:proofErr w:type="gramStart"/>
+            <w:r>
+              <w:rPr>
+                <w:rFonts w:asciiTheme="majorHAnsi" w:hAnsiTheme="majorHAnsi"/>
+              </w:rPr>
+              <w:t>VARCHAR(</w:t>
+            </w:r>
+            <w:proofErr w:type="gramEnd"/>
+            <w:r>
+              <w:rPr>
+                <w:rFonts w:asciiTheme="majorHAnsi" w:hAnsiTheme="majorHAnsi"/>
+              </w:rPr>
+              <w:t>60)</w:t>
             </w:r>
           </w:p>
         </w:tc>
@@ -4536,12 +5118,22 @@
                 <w:rFonts w:asciiTheme="majorHAnsi" w:hAnsiTheme="majorHAnsi"/>
               </w:rPr>
             </w:pPr>
-            <w:r>
-              <w:rPr>
-                <w:rFonts w:asciiTheme="majorHAnsi" w:hAnsiTheme="majorHAnsi"/>
-              </w:rPr>
-              <w:t>livraison_id</w:t>
-            </w:r>
+            <w:proofErr w:type="spellStart"/>
+            <w:proofErr w:type="gramStart"/>
+            <w:r>
+              <w:rPr>
+                <w:rFonts w:asciiTheme="majorHAnsi" w:hAnsiTheme="majorHAnsi"/>
+              </w:rPr>
+              <w:t>livraison</w:t>
+            </w:r>
+            <w:proofErr w:type="gramEnd"/>
+            <w:r>
+              <w:rPr>
+                <w:rFonts w:asciiTheme="majorHAnsi" w:hAnsiTheme="majorHAnsi"/>
+              </w:rPr>
+              <w:t>_id</w:t>
+            </w:r>
+            <w:proofErr w:type="spellEnd"/>
           </w:p>
         </w:tc>
         <w:tc>
@@ -4613,12 +5205,22 @@
                 <w:rFonts w:asciiTheme="majorHAnsi" w:hAnsiTheme="majorHAnsi"/>
               </w:rPr>
             </w:pPr>
-            <w:r>
-              <w:rPr>
-                <w:rFonts w:asciiTheme="majorHAnsi" w:hAnsiTheme="majorHAnsi"/>
-              </w:rPr>
-              <w:t>client_id</w:t>
-            </w:r>
+            <w:proofErr w:type="spellStart"/>
+            <w:proofErr w:type="gramStart"/>
+            <w:r>
+              <w:rPr>
+                <w:rFonts w:asciiTheme="majorHAnsi" w:hAnsiTheme="majorHAnsi"/>
+              </w:rPr>
+              <w:t>client</w:t>
+            </w:r>
+            <w:proofErr w:type="gramEnd"/>
+            <w:r>
+              <w:rPr>
+                <w:rFonts w:asciiTheme="majorHAnsi" w:hAnsiTheme="majorHAnsi"/>
+              </w:rPr>
+              <w:t>_id</w:t>
+            </w:r>
+            <w:proofErr w:type="spellEnd"/>
           </w:p>
         </w:tc>
         <w:tc>
@@ -4690,12 +5292,22 @@
                 <w:rFonts w:asciiTheme="majorHAnsi" w:hAnsiTheme="majorHAnsi"/>
               </w:rPr>
             </w:pPr>
-            <w:r>
-              <w:rPr>
-                <w:rFonts w:asciiTheme="majorHAnsi" w:hAnsiTheme="majorHAnsi"/>
-              </w:rPr>
-              <w:t>pizza_id</w:t>
-            </w:r>
+            <w:proofErr w:type="spellStart"/>
+            <w:proofErr w:type="gramStart"/>
+            <w:r>
+              <w:rPr>
+                <w:rFonts w:asciiTheme="majorHAnsi" w:hAnsiTheme="majorHAnsi"/>
+              </w:rPr>
+              <w:t>pizza</w:t>
+            </w:r>
+            <w:proofErr w:type="gramEnd"/>
+            <w:r>
+              <w:rPr>
+                <w:rFonts w:asciiTheme="majorHAnsi" w:hAnsiTheme="majorHAnsi"/>
+              </w:rPr>
+              <w:t>_id</w:t>
+            </w:r>
+            <w:proofErr w:type="spellEnd"/>
           </w:p>
         </w:tc>
         <w:tc>
@@ -4761,12 +5373,22 @@
                 <w:rFonts w:asciiTheme="majorHAnsi" w:hAnsiTheme="majorHAnsi"/>
               </w:rPr>
             </w:pPr>
-            <w:r>
-              <w:rPr>
-                <w:rFonts w:asciiTheme="majorHAnsi" w:hAnsiTheme="majorHAnsi"/>
-              </w:rPr>
-              <w:t>taille_code</w:t>
-            </w:r>
+            <w:proofErr w:type="spellStart"/>
+            <w:proofErr w:type="gramStart"/>
+            <w:r>
+              <w:rPr>
+                <w:rFonts w:asciiTheme="majorHAnsi" w:hAnsiTheme="majorHAnsi"/>
+              </w:rPr>
+              <w:t>taille</w:t>
+            </w:r>
+            <w:proofErr w:type="gramEnd"/>
+            <w:r>
+              <w:rPr>
+                <w:rFonts w:asciiTheme="majorHAnsi" w:hAnsiTheme="majorHAnsi"/>
+              </w:rPr>
+              <w:t>_code</w:t>
+            </w:r>
+            <w:proofErr w:type="spellEnd"/>
           </w:p>
         </w:tc>
         <w:tc>
@@ -4779,11 +5401,19 @@
                 <w:rFonts w:asciiTheme="majorHAnsi" w:hAnsiTheme="majorHAnsi"/>
               </w:rPr>
             </w:pPr>
-            <w:r>
-              <w:rPr>
-                <w:rFonts w:asciiTheme="majorHAnsi" w:hAnsiTheme="majorHAnsi"/>
-              </w:rPr>
-              <w:t>CHAR(1) FK → TAILLE</w:t>
+            <w:proofErr w:type="gramStart"/>
+            <w:r>
+              <w:rPr>
+                <w:rFonts w:asciiTheme="majorHAnsi" w:hAnsiTheme="majorHAnsi"/>
+              </w:rPr>
+              <w:t>CHAR(</w:t>
+            </w:r>
+            <w:proofErr w:type="gramEnd"/>
+            <w:r>
+              <w:rPr>
+                <w:rFonts w:asciiTheme="majorHAnsi" w:hAnsiTheme="majorHAnsi"/>
+              </w:rPr>
+              <w:t>1) FK → TAILLE</w:t>
             </w:r>
           </w:p>
         </w:tc>
@@ -4832,12 +5462,22 @@
                 <w:rFonts w:asciiTheme="majorHAnsi" w:hAnsiTheme="majorHAnsi"/>
               </w:rPr>
             </w:pPr>
-            <w:r>
-              <w:rPr>
-                <w:rFonts w:asciiTheme="majorHAnsi" w:hAnsiTheme="majorHAnsi"/>
-              </w:rPr>
-              <w:t>livreur_id</w:t>
-            </w:r>
+            <w:proofErr w:type="spellStart"/>
+            <w:proofErr w:type="gramStart"/>
+            <w:r>
+              <w:rPr>
+                <w:rFonts w:asciiTheme="majorHAnsi" w:hAnsiTheme="majorHAnsi"/>
+              </w:rPr>
+              <w:t>livreur</w:t>
+            </w:r>
+            <w:proofErr w:type="gramEnd"/>
+            <w:r>
+              <w:rPr>
+                <w:rFonts w:asciiTheme="majorHAnsi" w:hAnsiTheme="majorHAnsi"/>
+              </w:rPr>
+              <w:t>_id</w:t>
+            </w:r>
+            <w:proofErr w:type="spellEnd"/>
           </w:p>
         </w:tc>
         <w:tc>
@@ -4903,12 +5543,22 @@
                 <w:rFonts w:asciiTheme="majorHAnsi" w:hAnsiTheme="majorHAnsi"/>
               </w:rPr>
             </w:pPr>
-            <w:r>
-              <w:rPr>
-                <w:rFonts w:asciiTheme="majorHAnsi" w:hAnsiTheme="majorHAnsi"/>
-              </w:rPr>
-              <w:t>vehicule_id</w:t>
-            </w:r>
+            <w:proofErr w:type="spellStart"/>
+            <w:proofErr w:type="gramStart"/>
+            <w:r>
+              <w:rPr>
+                <w:rFonts w:asciiTheme="majorHAnsi" w:hAnsiTheme="majorHAnsi"/>
+              </w:rPr>
+              <w:t>vehicule</w:t>
+            </w:r>
+            <w:proofErr w:type="gramEnd"/>
+            <w:r>
+              <w:rPr>
+                <w:rFonts w:asciiTheme="majorHAnsi" w:hAnsiTheme="majorHAnsi"/>
+              </w:rPr>
+              <w:t>_id</w:t>
+            </w:r>
+            <w:proofErr w:type="spellEnd"/>
           </w:p>
         </w:tc>
         <w:tc>
@@ -4974,12 +5624,22 @@
                 <w:rFonts w:asciiTheme="majorHAnsi" w:hAnsiTheme="majorHAnsi"/>
               </w:rPr>
             </w:pPr>
-            <w:r>
-              <w:rPr>
-                <w:rFonts w:asciiTheme="majorHAnsi" w:hAnsiTheme="majorHAnsi"/>
-              </w:rPr>
-              <w:t>date_commande</w:t>
-            </w:r>
+            <w:proofErr w:type="spellStart"/>
+            <w:proofErr w:type="gramStart"/>
+            <w:r>
+              <w:rPr>
+                <w:rFonts w:asciiTheme="majorHAnsi" w:hAnsiTheme="majorHAnsi"/>
+              </w:rPr>
+              <w:t>date</w:t>
+            </w:r>
+            <w:proofErr w:type="gramEnd"/>
+            <w:r>
+              <w:rPr>
+                <w:rFonts w:asciiTheme="majorHAnsi" w:hAnsiTheme="majorHAnsi"/>
+              </w:rPr>
+              <w:t>_commande</w:t>
+            </w:r>
+            <w:proofErr w:type="spellEnd"/>
           </w:p>
         </w:tc>
         <w:tc>
@@ -5032,7 +5692,29 @@
               <w:rPr>
                 <w:rFonts w:asciiTheme="majorHAnsi" w:hAnsiTheme="majorHAnsi"/>
               </w:rPr>
-              <w:t>Valeur par défaut = now()</w:t>
+              <w:t xml:space="preserve">Valeur par défaut = </w:t>
+            </w:r>
+            <w:proofErr w:type="spellStart"/>
+            <w:proofErr w:type="gramStart"/>
+            <w:r>
+              <w:rPr>
+                <w:rFonts w:asciiTheme="majorHAnsi" w:hAnsiTheme="majorHAnsi"/>
+              </w:rPr>
+              <w:t>now</w:t>
+            </w:r>
+            <w:proofErr w:type="spellEnd"/>
+            <w:r>
+              <w:rPr>
+                <w:rFonts w:asciiTheme="majorHAnsi" w:hAnsiTheme="majorHAnsi"/>
+              </w:rPr>
+              <w:t>(</w:t>
+            </w:r>
+            <w:proofErr w:type="gramEnd"/>
+            <w:r>
+              <w:rPr>
+                <w:rFonts w:asciiTheme="majorHAnsi" w:hAnsiTheme="majorHAnsi"/>
+              </w:rPr>
+              <w:t>)</w:t>
             </w:r>
           </w:p>
         </w:tc>
@@ -5051,12 +5733,22 @@
                 <w:rFonts w:asciiTheme="majorHAnsi" w:hAnsiTheme="majorHAnsi"/>
               </w:rPr>
             </w:pPr>
-            <w:r>
-              <w:rPr>
-                <w:rFonts w:asciiTheme="majorHAnsi" w:hAnsiTheme="majorHAnsi"/>
-              </w:rPr>
-              <w:t>date_livraison</w:t>
-            </w:r>
+            <w:proofErr w:type="spellStart"/>
+            <w:proofErr w:type="gramStart"/>
+            <w:r>
+              <w:rPr>
+                <w:rFonts w:asciiTheme="majorHAnsi" w:hAnsiTheme="majorHAnsi"/>
+              </w:rPr>
+              <w:t>date</w:t>
+            </w:r>
+            <w:proofErr w:type="gramEnd"/>
+            <w:r>
+              <w:rPr>
+                <w:rFonts w:asciiTheme="majorHAnsi" w:hAnsiTheme="majorHAnsi"/>
+              </w:rPr>
+              <w:t>_livraison</w:t>
+            </w:r>
+            <w:proofErr w:type="spellEnd"/>
           </w:p>
         </w:tc>
         <w:tc>
@@ -5128,12 +5820,22 @@
                 <w:rFonts w:asciiTheme="majorHAnsi" w:hAnsiTheme="majorHAnsi"/>
               </w:rPr>
             </w:pPr>
-            <w:r>
-              <w:rPr>
-                <w:rFonts w:asciiTheme="majorHAnsi" w:hAnsiTheme="majorHAnsi"/>
-              </w:rPr>
-              <w:t>prix_facture</w:t>
-            </w:r>
+            <w:proofErr w:type="spellStart"/>
+            <w:proofErr w:type="gramStart"/>
+            <w:r>
+              <w:rPr>
+                <w:rFonts w:asciiTheme="majorHAnsi" w:hAnsiTheme="majorHAnsi"/>
+              </w:rPr>
+              <w:t>prix</w:t>
+            </w:r>
+            <w:proofErr w:type="gramEnd"/>
+            <w:r>
+              <w:rPr>
+                <w:rFonts w:asciiTheme="majorHAnsi" w:hAnsiTheme="majorHAnsi"/>
+              </w:rPr>
+              <w:t>_facture</w:t>
+            </w:r>
+            <w:proofErr w:type="spellEnd"/>
           </w:p>
         </w:tc>
         <w:tc>
@@ -5146,11 +5848,19 @@
                 <w:rFonts w:asciiTheme="majorHAnsi" w:hAnsiTheme="majorHAnsi"/>
               </w:rPr>
             </w:pPr>
-            <w:r>
-              <w:rPr>
-                <w:rFonts w:asciiTheme="majorHAnsi" w:hAnsiTheme="majorHAnsi"/>
-              </w:rPr>
-              <w:t>NUMERIC(6,2)</w:t>
+            <w:proofErr w:type="gramStart"/>
+            <w:r>
+              <w:rPr>
+                <w:rFonts w:asciiTheme="majorHAnsi" w:hAnsiTheme="majorHAnsi"/>
+              </w:rPr>
+              <w:t>NUMERIC(</w:t>
+            </w:r>
+            <w:proofErr w:type="gramEnd"/>
+            <w:r>
+              <w:rPr>
+                <w:rFonts w:asciiTheme="majorHAnsi" w:hAnsiTheme="majorHAnsi"/>
+              </w:rPr>
+              <w:t>6,2)</w:t>
             </w:r>
           </w:p>
         </w:tc>
@@ -5199,12 +5909,14 @@
                 <w:rFonts w:asciiTheme="majorHAnsi" w:hAnsiTheme="majorHAnsi"/>
               </w:rPr>
             </w:pPr>
+            <w:proofErr w:type="gramStart"/>
             <w:r>
               <w:rPr>
                 <w:rFonts w:asciiTheme="majorHAnsi" w:hAnsiTheme="majorHAnsi"/>
               </w:rPr>
               <w:t>gratuite</w:t>
             </w:r>
+            <w:proofErr w:type="gramEnd"/>
           </w:p>
         </w:tc>
         <w:tc>
@@ -5264,12 +5976,22 @@
                 <w:rFonts w:asciiTheme="majorHAnsi" w:hAnsiTheme="majorHAnsi"/>
               </w:rPr>
             </w:pPr>
-            <w:r>
-              <w:rPr>
-                <w:rFonts w:asciiTheme="majorHAnsi" w:hAnsiTheme="majorHAnsi"/>
-              </w:rPr>
-              <w:t>raison_gratuite</w:t>
-            </w:r>
+            <w:proofErr w:type="spellStart"/>
+            <w:proofErr w:type="gramStart"/>
+            <w:r>
+              <w:rPr>
+                <w:rFonts w:asciiTheme="majorHAnsi" w:hAnsiTheme="majorHAnsi"/>
+              </w:rPr>
+              <w:t>raison</w:t>
+            </w:r>
+            <w:proofErr w:type="gramEnd"/>
+            <w:r>
+              <w:rPr>
+                <w:rFonts w:asciiTheme="majorHAnsi" w:hAnsiTheme="majorHAnsi"/>
+              </w:rPr>
+              <w:t>_gratuite</w:t>
+            </w:r>
+            <w:proofErr w:type="spellEnd"/>
           </w:p>
         </w:tc>
         <w:tc>
@@ -5282,11 +6004,19 @@
                 <w:rFonts w:asciiTheme="majorHAnsi" w:hAnsiTheme="majorHAnsi"/>
               </w:rPr>
             </w:pPr>
-            <w:r>
-              <w:rPr>
-                <w:rFonts w:asciiTheme="majorHAnsi" w:hAnsiTheme="majorHAnsi"/>
-              </w:rPr>
-              <w:t>VARCHAR(20)</w:t>
+            <w:proofErr w:type="gramStart"/>
+            <w:r>
+              <w:rPr>
+                <w:rFonts w:asciiTheme="majorHAnsi" w:hAnsiTheme="majorHAnsi"/>
+              </w:rPr>
+              <w:t>VARCHAR(</w:t>
+            </w:r>
+            <w:proofErr w:type="gramEnd"/>
+            <w:r>
+              <w:rPr>
+                <w:rFonts w:asciiTheme="majorHAnsi" w:hAnsiTheme="majorHAnsi"/>
+              </w:rPr>
+              <w:t>20)</w:t>
             </w:r>
           </w:p>
         </w:tc>
@@ -5413,9 +6143,11 @@
             <w:tcW w:w="1842" w:type="dxa"/>
           </w:tcPr>
           <w:p>
+            <w:proofErr w:type="gramStart"/>
             <w:r>
               <w:t>passe</w:t>
             </w:r>
+            <w:proofErr w:type="gramEnd"/>
           </w:p>
         </w:tc>
         <w:tc>
@@ -5434,7 +6166,15 @@
           </w:tcPr>
           <w:p>
             <w:r>
-              <w:t>CLIENT (1,n) — LIVRAISON (1,1)</w:t>
+              <w:t>CLIENT (</w:t>
+            </w:r>
+            <w:proofErr w:type="gramStart"/>
+            <w:r>
+              <w:t>1,n</w:t>
+            </w:r>
+            <w:proofErr w:type="gramEnd"/>
+            <w:r>
+              <w:t>) — LIVRAISON (1,1)</w:t>
             </w:r>
           </w:p>
         </w:tc>
@@ -5443,9 +6183,11 @@
             <w:tcW w:w="1843" w:type="dxa"/>
           </w:tcPr>
           <w:p>
+            <w:proofErr w:type="spellStart"/>
             <w:r>
               <w:t>LIVRAISON.client_id</w:t>
             </w:r>
+            <w:proofErr w:type="spellEnd"/>
           </w:p>
         </w:tc>
         <w:tc>
@@ -5472,9 +6214,11 @@
             <w:tcW w:w="1842" w:type="dxa"/>
           </w:tcPr>
           <w:p>
+            <w:proofErr w:type="gramStart"/>
             <w:r>
               <w:t>concerne</w:t>
             </w:r>
+            <w:proofErr w:type="gramEnd"/>
           </w:p>
         </w:tc>
         <w:tc>
@@ -5502,9 +6246,11 @@
             <w:tcW w:w="1843" w:type="dxa"/>
           </w:tcPr>
           <w:p>
+            <w:proofErr w:type="spellStart"/>
             <w:r>
               <w:t>LIVRAISON.pizza_id</w:t>
             </w:r>
+            <w:proofErr w:type="spellEnd"/>
           </w:p>
         </w:tc>
         <w:tc>
@@ -5531,9 +6277,11 @@
             <w:tcW w:w="1842" w:type="dxa"/>
           </w:tcPr>
           <w:p>
+            <w:proofErr w:type="gramStart"/>
             <w:r>
               <w:t>compose</w:t>
             </w:r>
+            <w:proofErr w:type="gramEnd"/>
           </w:p>
         </w:tc>
         <w:tc>
@@ -5552,7 +6300,23 @@
           </w:tcPr>
           <w:p>
             <w:r>
-              <w:t>PIZZA (1,n) — INGREDIENT (1,n)</w:t>
+              <w:t>PIZZA (</w:t>
+            </w:r>
+            <w:proofErr w:type="gramStart"/>
+            <w:r>
+              <w:t>1,n</w:t>
+            </w:r>
+            <w:proofErr w:type="gramEnd"/>
+            <w:r>
+              <w:t>) — INGREDIENT (</w:t>
+            </w:r>
+            <w:proofErr w:type="gramStart"/>
+            <w:r>
+              <w:t>1,n</w:t>
+            </w:r>
+            <w:proofErr w:type="gramEnd"/>
+            <w:r>
+              <w:t>)</w:t>
             </w:r>
           </w:p>
         </w:tc>
@@ -5590,9 +6354,11 @@
             <w:tcW w:w="1842" w:type="dxa"/>
           </w:tcPr>
           <w:p>
+            <w:proofErr w:type="gramStart"/>
             <w:r>
               <w:t>utilise</w:t>
             </w:r>
+            <w:proofErr w:type="gramEnd"/>
           </w:p>
         </w:tc>
         <w:tc>
@@ -5611,7 +6377,15 @@
           </w:tcPr>
           <w:p>
             <w:r>
-              <w:t>LIVRAISON (1,1) — LIVREUR (1,n)</w:t>
+              <w:t>LIVRAISON (1,1) — LIVREUR (</w:t>
+            </w:r>
+            <w:proofErr w:type="gramStart"/>
+            <w:r>
+              <w:t>1,n</w:t>
+            </w:r>
+            <w:proofErr w:type="gramEnd"/>
+            <w:r>
+              <w:t>)</w:t>
             </w:r>
           </w:p>
         </w:tc>
@@ -5620,9 +6394,11 @@
             <w:tcW w:w="1843" w:type="dxa"/>
           </w:tcPr>
           <w:p>
+            <w:proofErr w:type="spellStart"/>
             <w:r>
               <w:t>LIVRAISON.livreur_id</w:t>
             </w:r>
+            <w:proofErr w:type="spellEnd"/>
           </w:p>
         </w:tc>
         <w:tc>
@@ -5649,9 +6425,11 @@
             <w:tcW w:w="1842" w:type="dxa"/>
           </w:tcPr>
           <w:p>
+            <w:proofErr w:type="gramStart"/>
             <w:r>
               <w:t>roule</w:t>
             </w:r>
+            <w:proofErr w:type="gramEnd"/>
           </w:p>
         </w:tc>
         <w:tc>
@@ -5670,7 +6448,23 @@
           </w:tcPr>
           <w:p>
             <w:r>
-              <w:t>LIVREUR (1,n) — VEHICULE (1,n)</w:t>
+              <w:t>LIVREUR (</w:t>
+            </w:r>
+            <w:proofErr w:type="gramStart"/>
+            <w:r>
+              <w:t>1,n</w:t>
+            </w:r>
+            <w:proofErr w:type="gramEnd"/>
+            <w:r>
+              <w:t>) — VEHICULE (</w:t>
+            </w:r>
+            <w:proofErr w:type="gramStart"/>
+            <w:r>
+              <w:t>1,n</w:t>
+            </w:r>
+            <w:proofErr w:type="gramEnd"/>
+            <w:r>
+              <w:t>)</w:t>
             </w:r>
           </w:p>
         </w:tc>
@@ -5708,9 +6502,16 @@
             <w:tcW w:w="1842" w:type="dxa"/>
           </w:tcPr>
           <w:p>
-            <w:r>
-              <w:t>est_de_taille</w:t>
-            </w:r>
+            <w:proofErr w:type="spellStart"/>
+            <w:proofErr w:type="gramStart"/>
+            <w:r>
+              <w:t>est</w:t>
+            </w:r>
+            <w:proofErr w:type="gramEnd"/>
+            <w:r>
+              <w:t>_de_taille</w:t>
+            </w:r>
+            <w:proofErr w:type="spellEnd"/>
           </w:p>
         </w:tc>
         <w:tc>
@@ -5729,7 +6530,15 @@
           </w:tcPr>
           <w:p>
             <w:r>
-              <w:t>LIVRAISON (1,1) — TAILLE (1,n)</w:t>
+              <w:t>LIVRAISON (1,1) — TAILLE (</w:t>
+            </w:r>
+            <w:proofErr w:type="gramStart"/>
+            <w:r>
+              <w:t>1,n</w:t>
+            </w:r>
+            <w:proofErr w:type="gramEnd"/>
+            <w:r>
+              <w:t>)</w:t>
             </w:r>
           </w:p>
         </w:tc>
@@ -5738,9 +6547,11 @@
             <w:tcW w:w="1843" w:type="dxa"/>
           </w:tcPr>
           <w:p>
+            <w:proofErr w:type="spellStart"/>
             <w:r>
               <w:t>LIVRAISON.taille_code</w:t>
             </w:r>
+            <w:proofErr w:type="spellEnd"/>
           </w:p>
         </w:tc>
         <w:tc>
@@ -5767,28 +6578,758 @@
           <w:bCs/>
         </w:rPr>
       </w:pPr>
+      <w:proofErr w:type="gramStart"/>
       <w:r>
         <w:rPr>
           <w:b/>
           <w:bCs/>
         </w:rPr>
-        <w:t>3 . Modèle relationnel</w:t>
-      </w:r>
-    </w:p>
-    <w:p/>
-    <w:p>
-      <w:pPr>
+        <w:t>3 .</w:t>
+      </w:r>
+      <w:proofErr w:type="gramEnd"/>
+      <w:r>
         <w:rPr>
           <w:b/>
           <w:bCs/>
         </w:rPr>
+        <w:t xml:space="preserve"> Modèle relationnel</w:t>
+      </w:r>
+    </w:p>
+    <w:p>
+      <w:r>
+        <w:t>Table CLIENT (</w:t>
+      </w:r>
+    </w:p>
+    <w:p>
+      <w:r>
+        <w:t xml:space="preserve">  </w:t>
+      </w:r>
+      <w:proofErr w:type="spellStart"/>
+      <w:proofErr w:type="gramStart"/>
+      <w:r>
+        <w:t>client</w:t>
+      </w:r>
+      <w:proofErr w:type="gramEnd"/>
+      <w:r>
+        <w:t>_id</w:t>
+      </w:r>
+      <w:proofErr w:type="spellEnd"/>
+      <w:r>
+        <w:t xml:space="preserve">           PK,</w:t>
+      </w:r>
+    </w:p>
+    <w:p>
+      <w:r>
+        <w:t xml:space="preserve">  </w:t>
+      </w:r>
+      <w:proofErr w:type="gramStart"/>
+      <w:r>
+        <w:t>nom</w:t>
+      </w:r>
+      <w:proofErr w:type="gramEnd"/>
+      <w:r>
+        <w:t>,</w:t>
+      </w:r>
+    </w:p>
+    <w:p>
+      <w:r>
+        <w:t xml:space="preserve">  </w:t>
+      </w:r>
+      <w:proofErr w:type="spellStart"/>
+      <w:proofErr w:type="gramStart"/>
+      <w:r>
+        <w:t>prenom</w:t>
+      </w:r>
+      <w:proofErr w:type="spellEnd"/>
+      <w:proofErr w:type="gramEnd"/>
+      <w:r>
+        <w:t>,</w:t>
+      </w:r>
+    </w:p>
+    <w:p>
+      <w:r>
+        <w:t xml:space="preserve">  </w:t>
+      </w:r>
+      <w:proofErr w:type="gramStart"/>
+      <w:r>
+        <w:t>adresse</w:t>
+      </w:r>
+      <w:proofErr w:type="gramEnd"/>
+      <w:r>
+        <w:t>,</w:t>
+      </w:r>
+    </w:p>
+    <w:p>
+      <w:r>
+        <w:t xml:space="preserve">  </w:t>
+      </w:r>
+      <w:proofErr w:type="gramStart"/>
+      <w:r>
+        <w:t>email</w:t>
+      </w:r>
+      <w:proofErr w:type="gramEnd"/>
+      <w:r>
+        <w:t>,</w:t>
+      </w:r>
+    </w:p>
+    <w:p>
+      <w:r>
+        <w:t xml:space="preserve">  </w:t>
+      </w:r>
+      <w:proofErr w:type="gramStart"/>
+      <w:r>
+        <w:t>tel</w:t>
+      </w:r>
+      <w:proofErr w:type="gramEnd"/>
+      <w:r>
+        <w:t>,</w:t>
+      </w:r>
+    </w:p>
+    <w:p>
+      <w:r>
+        <w:t xml:space="preserve">  </w:t>
+      </w:r>
+      <w:proofErr w:type="gramStart"/>
+      <w:r>
+        <w:t>solde</w:t>
+      </w:r>
+      <w:proofErr w:type="gramEnd"/>
+      <w:r>
+        <w:t>,</w:t>
+      </w:r>
+    </w:p>
+    <w:p>
+      <w:r>
+        <w:t xml:space="preserve">  </w:t>
+      </w:r>
+      <w:proofErr w:type="spellStart"/>
+      <w:proofErr w:type="gramStart"/>
+      <w:r>
+        <w:t>pizzas</w:t>
+      </w:r>
+      <w:proofErr w:type="gramEnd"/>
+      <w:r>
+        <w:t>_payees_compteur</w:t>
+      </w:r>
+      <w:proofErr w:type="spellEnd"/>
+    </w:p>
+    <w:p>
+      <w:r>
+        <w:t>)</w:t>
+      </w:r>
+    </w:p>
+    <w:p/>
+    <w:p>
+      <w:r>
+        <w:t>Table PIZZA (</w:t>
+      </w:r>
+    </w:p>
+    <w:p>
+      <w:r>
+        <w:t xml:space="preserve">  </w:t>
+      </w:r>
+      <w:proofErr w:type="spellStart"/>
+      <w:proofErr w:type="gramStart"/>
+      <w:r>
+        <w:t>pizza</w:t>
+      </w:r>
+      <w:proofErr w:type="gramEnd"/>
+      <w:r>
+        <w:t>_id</w:t>
+      </w:r>
+      <w:proofErr w:type="spellEnd"/>
+      <w:r>
+        <w:t xml:space="preserve">            PK,</w:t>
+      </w:r>
+    </w:p>
+    <w:p>
+      <w:r>
+        <w:lastRenderedPageBreak/>
+        <w:t xml:space="preserve">  </w:t>
+      </w:r>
+      <w:proofErr w:type="gramStart"/>
+      <w:r>
+        <w:t>nom</w:t>
+      </w:r>
+      <w:proofErr w:type="gramEnd"/>
+      <w:r>
+        <w:t>,</w:t>
+      </w:r>
+    </w:p>
+    <w:p>
+      <w:r>
+        <w:t xml:space="preserve">  </w:t>
+      </w:r>
+      <w:proofErr w:type="spellStart"/>
+      <w:proofErr w:type="gramStart"/>
+      <w:r>
+        <w:t>prix</w:t>
+      </w:r>
+      <w:proofErr w:type="gramEnd"/>
+      <w:r>
+        <w:t>_base</w:t>
+      </w:r>
+      <w:proofErr w:type="spellEnd"/>
+    </w:p>
+    <w:p>
+      <w:r>
+        <w:t>)</w:t>
+      </w:r>
+    </w:p>
+    <w:p/>
+    <w:p>
+      <w:r>
+        <w:t>Table INGREDIENT (</w:t>
+      </w:r>
+    </w:p>
+    <w:p>
+      <w:r>
+        <w:t xml:space="preserve">  </w:t>
+      </w:r>
+      <w:proofErr w:type="spellStart"/>
+      <w:proofErr w:type="gramStart"/>
+      <w:r>
+        <w:t>ingredient</w:t>
+      </w:r>
+      <w:proofErr w:type="gramEnd"/>
+      <w:r>
+        <w:t>_id</w:t>
+      </w:r>
+      <w:proofErr w:type="spellEnd"/>
+      <w:r>
+        <w:t xml:space="preserve">       PK,</w:t>
+      </w:r>
+    </w:p>
+    <w:p>
+      <w:r>
+        <w:t xml:space="preserve">  </w:t>
+      </w:r>
+      <w:proofErr w:type="gramStart"/>
+      <w:r>
+        <w:t>libelle</w:t>
+      </w:r>
+      <w:proofErr w:type="gramEnd"/>
+    </w:p>
+    <w:p>
+      <w:r>
+        <w:t>)</w:t>
+      </w:r>
+    </w:p>
+    <w:p/>
+    <w:p>
+      <w:r>
+        <w:t>Table TAILLE (</w:t>
+      </w:r>
+    </w:p>
+    <w:p>
+      <w:r>
+        <w:t xml:space="preserve">  </w:t>
+      </w:r>
+      <w:proofErr w:type="spellStart"/>
+      <w:proofErr w:type="gramStart"/>
+      <w:r>
+        <w:t>taille</w:t>
+      </w:r>
+      <w:proofErr w:type="gramEnd"/>
+      <w:r>
+        <w:t>_code</w:t>
+      </w:r>
+      <w:proofErr w:type="spellEnd"/>
+      <w:r>
+        <w:t xml:space="preserve">         PK,</w:t>
+      </w:r>
+    </w:p>
+    <w:p>
+      <w:r>
+        <w:t xml:space="preserve">  </w:t>
+      </w:r>
+      <w:proofErr w:type="gramStart"/>
+      <w:r>
+        <w:t>libelle</w:t>
+      </w:r>
+      <w:proofErr w:type="gramEnd"/>
+      <w:r>
+        <w:t>,</w:t>
+      </w:r>
+    </w:p>
+    <w:p>
+      <w:r>
+        <w:t xml:space="preserve">  </w:t>
+      </w:r>
+      <w:proofErr w:type="spellStart"/>
+      <w:proofErr w:type="gramStart"/>
+      <w:r>
+        <w:t>facteur</w:t>
+      </w:r>
+      <w:proofErr w:type="gramEnd"/>
+      <w:r>
+        <w:t>_prix</w:t>
+      </w:r>
+      <w:proofErr w:type="spellEnd"/>
+    </w:p>
+    <w:p>
+      <w:r>
+        <w:t>)</w:t>
+      </w:r>
+    </w:p>
+    <w:p/>
+    <w:p>
+      <w:r>
+        <w:t>Table LIVREUR (</w:t>
+      </w:r>
+    </w:p>
+    <w:p>
+      <w:r>
+        <w:t xml:space="preserve">  </w:t>
+      </w:r>
+      <w:proofErr w:type="spellStart"/>
+      <w:proofErr w:type="gramStart"/>
+      <w:r>
+        <w:t>livreur</w:t>
+      </w:r>
+      <w:proofErr w:type="gramEnd"/>
+      <w:r>
+        <w:t>_id</w:t>
+      </w:r>
+      <w:proofErr w:type="spellEnd"/>
+      <w:r>
+        <w:t xml:space="preserve">          PK,</w:t>
+      </w:r>
+    </w:p>
+    <w:p>
+      <w:r>
+        <w:t xml:space="preserve">  </w:t>
+      </w:r>
+      <w:proofErr w:type="gramStart"/>
+      <w:r>
+        <w:t>nom</w:t>
+      </w:r>
+      <w:proofErr w:type="gramEnd"/>
+      <w:r>
+        <w:t>,</w:t>
+      </w:r>
+    </w:p>
+    <w:p>
+      <w:r>
+        <w:t xml:space="preserve">  </w:t>
+      </w:r>
+      <w:proofErr w:type="spellStart"/>
+      <w:proofErr w:type="gramStart"/>
+      <w:r>
+        <w:t>prenom</w:t>
+      </w:r>
+      <w:proofErr w:type="spellEnd"/>
+      <w:proofErr w:type="gramEnd"/>
+    </w:p>
+    <w:p>
+      <w:r>
+        <w:t>)</w:t>
+      </w:r>
+    </w:p>
+    <w:p/>
+    <w:p>
+      <w:r>
+        <w:t>Table VEHICULE (</w:t>
+      </w:r>
+    </w:p>
+    <w:p>
+      <w:r>
+        <w:t xml:space="preserve">  </w:t>
+      </w:r>
+      <w:proofErr w:type="spellStart"/>
+      <w:proofErr w:type="gramStart"/>
+      <w:r>
+        <w:t>vehicule</w:t>
+      </w:r>
+      <w:proofErr w:type="gramEnd"/>
+      <w:r>
+        <w:t>_id</w:t>
+      </w:r>
+      <w:proofErr w:type="spellEnd"/>
+      <w:r>
+        <w:t xml:space="preserve">         PK,</w:t>
+      </w:r>
+    </w:p>
+    <w:p>
+      <w:r>
+        <w:t xml:space="preserve">  </w:t>
+      </w:r>
+      <w:proofErr w:type="gramStart"/>
+      <w:r>
+        <w:t>immatriculation</w:t>
+      </w:r>
+      <w:proofErr w:type="gramEnd"/>
+      <w:r>
+        <w:t>,</w:t>
+      </w:r>
+    </w:p>
+    <w:p>
+      <w:r>
+        <w:t xml:space="preserve">  </w:t>
+      </w:r>
+      <w:proofErr w:type="gramStart"/>
+      <w:r>
+        <w:t>type</w:t>
+      </w:r>
+      <w:proofErr w:type="gramEnd"/>
+      <w:r>
+        <w:t>,</w:t>
+      </w:r>
+    </w:p>
+    <w:p>
+      <w:r>
+        <w:t xml:space="preserve">  </w:t>
+      </w:r>
+      <w:proofErr w:type="spellStart"/>
+      <w:proofErr w:type="gramStart"/>
+      <w:r>
+        <w:t>modele</w:t>
+      </w:r>
+      <w:proofErr w:type="spellEnd"/>
+      <w:proofErr w:type="gramEnd"/>
+    </w:p>
+    <w:p>
+      <w:r>
+        <w:t>)</w:t>
+      </w:r>
+    </w:p>
+    <w:p/>
+    <w:p>
+      <w:r>
+        <w:t>Table LIVRAISON (</w:t>
+      </w:r>
+    </w:p>
+    <w:p>
+      <w:r>
+        <w:t xml:space="preserve">  </w:t>
+      </w:r>
+      <w:proofErr w:type="spellStart"/>
+      <w:proofErr w:type="gramStart"/>
+      <w:r>
+        <w:t>livraison</w:t>
+      </w:r>
+      <w:proofErr w:type="gramEnd"/>
+      <w:r>
+        <w:t>_id</w:t>
+      </w:r>
+      <w:proofErr w:type="spellEnd"/>
+      <w:r>
+        <w:t xml:space="preserve">        PK,</w:t>
+      </w:r>
+    </w:p>
+    <w:p>
+      <w:r>
+        <w:t xml:space="preserve">  </w:t>
+      </w:r>
+      <w:proofErr w:type="spellStart"/>
+      <w:proofErr w:type="gramStart"/>
+      <w:r>
+        <w:t>client</w:t>
+      </w:r>
+      <w:proofErr w:type="gramEnd"/>
+      <w:r>
+        <w:t>_id</w:t>
+      </w:r>
+      <w:proofErr w:type="spellEnd"/>
+      <w:r>
+        <w:t xml:space="preserve">           FK → CLIENT,</w:t>
+      </w:r>
+    </w:p>
+    <w:p>
+      <w:r>
+        <w:lastRenderedPageBreak/>
+        <w:t xml:space="preserve">  </w:t>
+      </w:r>
+      <w:proofErr w:type="spellStart"/>
+      <w:proofErr w:type="gramStart"/>
+      <w:r>
+        <w:t>pizza</w:t>
+      </w:r>
+      <w:proofErr w:type="gramEnd"/>
+      <w:r>
+        <w:t>_id</w:t>
+      </w:r>
+      <w:proofErr w:type="spellEnd"/>
+      <w:r>
+        <w:t xml:space="preserve">            FK → PIZZA,</w:t>
+      </w:r>
+    </w:p>
+    <w:p>
+      <w:r>
+        <w:t xml:space="preserve">  </w:t>
+      </w:r>
+      <w:proofErr w:type="spellStart"/>
+      <w:proofErr w:type="gramStart"/>
+      <w:r>
+        <w:t>taille</w:t>
+      </w:r>
+      <w:proofErr w:type="gramEnd"/>
+      <w:r>
+        <w:t>_code</w:t>
+      </w:r>
+      <w:proofErr w:type="spellEnd"/>
+      <w:r>
+        <w:t xml:space="preserve">         FK → TAILLE,</w:t>
+      </w:r>
+    </w:p>
+    <w:p>
+      <w:r>
+        <w:t xml:space="preserve">  </w:t>
+      </w:r>
+      <w:proofErr w:type="spellStart"/>
+      <w:proofErr w:type="gramStart"/>
+      <w:r>
+        <w:t>livreur</w:t>
+      </w:r>
+      <w:proofErr w:type="gramEnd"/>
+      <w:r>
+        <w:t>_id</w:t>
+      </w:r>
+      <w:proofErr w:type="spellEnd"/>
+      <w:r>
+        <w:t xml:space="preserve">          FK → LIVREUR,</w:t>
+      </w:r>
+    </w:p>
+    <w:p>
+      <w:r>
+        <w:t xml:space="preserve">  </w:t>
+      </w:r>
+      <w:proofErr w:type="spellStart"/>
+      <w:proofErr w:type="gramStart"/>
+      <w:r>
+        <w:t>vehicule</w:t>
+      </w:r>
+      <w:proofErr w:type="gramEnd"/>
+      <w:r>
+        <w:t>_id</w:t>
+      </w:r>
+      <w:proofErr w:type="spellEnd"/>
+      <w:r>
+        <w:t xml:space="preserve">         FK → VEHICULE,</w:t>
+      </w:r>
+    </w:p>
+    <w:p>
+      <w:r>
+        <w:t xml:space="preserve">  </w:t>
+      </w:r>
+      <w:proofErr w:type="spellStart"/>
+      <w:proofErr w:type="gramStart"/>
+      <w:r>
+        <w:t>date</w:t>
+      </w:r>
+      <w:proofErr w:type="gramEnd"/>
+      <w:r>
+        <w:t>_commande</w:t>
+      </w:r>
+      <w:proofErr w:type="spellEnd"/>
+      <w:r>
+        <w:t>,</w:t>
+      </w:r>
+    </w:p>
+    <w:p>
+      <w:r>
+        <w:t xml:space="preserve">  </w:t>
+      </w:r>
+      <w:proofErr w:type="spellStart"/>
+      <w:proofErr w:type="gramStart"/>
+      <w:r>
+        <w:t>date</w:t>
+      </w:r>
+      <w:proofErr w:type="gramEnd"/>
+      <w:r>
+        <w:t>_livraison</w:t>
+      </w:r>
+      <w:proofErr w:type="spellEnd"/>
+      <w:r>
+        <w:t>,</w:t>
+      </w:r>
+    </w:p>
+    <w:p>
+      <w:r>
+        <w:t xml:space="preserve">  </w:t>
+      </w:r>
+      <w:proofErr w:type="spellStart"/>
+      <w:proofErr w:type="gramStart"/>
+      <w:r>
+        <w:t>prix</w:t>
+      </w:r>
+      <w:proofErr w:type="gramEnd"/>
+      <w:r>
+        <w:t>_facture</w:t>
+      </w:r>
+      <w:proofErr w:type="spellEnd"/>
+      <w:r>
+        <w:t>,</w:t>
+      </w:r>
+    </w:p>
+    <w:p>
+      <w:r>
+        <w:t xml:space="preserve">  </w:t>
+      </w:r>
+      <w:proofErr w:type="gramStart"/>
+      <w:r>
+        <w:t>gratuite</w:t>
+      </w:r>
+      <w:proofErr w:type="gramEnd"/>
+      <w:r>
+        <w:t>,</w:t>
+      </w:r>
+    </w:p>
+    <w:p>
+      <w:pPr>
+        <w:rPr>
+          <w:lang w:val="it-IT"/>
+        </w:rPr>
       </w:pPr>
       <w:r>
+        <w:t xml:space="preserve">  </w:t>
+      </w:r>
+      <w:proofErr w:type="spellStart"/>
+      <w:r>
+        <w:rPr>
+          <w:lang w:val="it-IT"/>
+        </w:rPr>
+        <w:t>raison_gratuite</w:t>
+      </w:r>
+      <w:proofErr w:type="spellEnd"/>
+    </w:p>
+    <w:p>
+      <w:pPr>
+        <w:rPr>
+          <w:lang w:val="it-IT"/>
+        </w:rPr>
+      </w:pPr>
+      <w:r>
+        <w:rPr>
+          <w:lang w:val="it-IT"/>
+        </w:rPr>
+        <w:t>)</w:t>
+      </w:r>
+    </w:p>
+    <w:p>
+      <w:pPr>
+        <w:rPr>
+          <w:lang w:val="it-IT"/>
+        </w:rPr>
+      </w:pPr>
+    </w:p>
+    <w:p>
+      <w:pPr>
+        <w:rPr>
+          <w:lang w:val="it-IT"/>
+        </w:rPr>
+      </w:pPr>
+      <w:proofErr w:type="spellStart"/>
+      <w:r>
+        <w:rPr>
+          <w:lang w:val="it-IT"/>
+        </w:rPr>
+        <w:t>Table</w:t>
+      </w:r>
+      <w:proofErr w:type="spellEnd"/>
+      <w:r>
+        <w:rPr>
+          <w:lang w:val="it-IT"/>
+        </w:rPr>
+        <w:t xml:space="preserve"> PIZZA_INGREDIENT (</w:t>
+      </w:r>
+    </w:p>
+    <w:p>
+      <w:pPr>
+        <w:rPr>
+          <w:lang w:val="it-IT"/>
+        </w:rPr>
+      </w:pPr>
+      <w:r>
+        <w:rPr>
+          <w:lang w:val="it-IT"/>
+        </w:rPr>
+        <w:t xml:space="preserve">  </w:t>
+      </w:r>
+      <w:proofErr w:type="spellStart"/>
+      <w:r>
+        <w:rPr>
+          <w:lang w:val="it-IT"/>
+        </w:rPr>
+        <w:t>pizza_id</w:t>
+      </w:r>
+      <w:proofErr w:type="spellEnd"/>
+      <w:r>
+        <w:rPr>
+          <w:lang w:val="it-IT"/>
+        </w:rPr>
+        <w:t xml:space="preserve">            FK → PIZZA,</w:t>
+      </w:r>
+    </w:p>
+    <w:p>
+      <w:r>
+        <w:rPr>
+          <w:lang w:val="it-IT"/>
+        </w:rPr>
+        <w:t xml:space="preserve">  </w:t>
+      </w:r>
+      <w:proofErr w:type="spellStart"/>
+      <w:proofErr w:type="gramStart"/>
+      <w:r>
+        <w:t>ingredient</w:t>
+      </w:r>
+      <w:proofErr w:type="gramEnd"/>
+      <w:r>
+        <w:t>_id</w:t>
+      </w:r>
+      <w:proofErr w:type="spellEnd"/>
+      <w:r>
+        <w:t xml:space="preserve">       FK → INGREDIENT,</w:t>
+      </w:r>
+    </w:p>
+    <w:p>
+      <w:r>
+        <w:t xml:space="preserve">  PRIMARY KEY (</w:t>
+      </w:r>
+      <w:proofErr w:type="spellStart"/>
+      <w:r>
+        <w:t>pizza_id</w:t>
+      </w:r>
+      <w:proofErr w:type="spellEnd"/>
+      <w:r>
+        <w:t xml:space="preserve">, </w:t>
+      </w:r>
+      <w:proofErr w:type="spellStart"/>
+      <w:r>
+        <w:t>ingredient_id</w:t>
+      </w:r>
+      <w:proofErr w:type="spellEnd"/>
+      <w:r>
+        <w:t>)</w:t>
+      </w:r>
+    </w:p>
+    <w:p>
+      <w:r>
+        <w:t>)</w:t>
+      </w:r>
+    </w:p>
+    <w:p>
+      <w:pPr>
         <w:rPr>
           <w:b/>
           <w:bCs/>
         </w:rPr>
-        <w:t>4 . Script SQL : création des tables (PostgreSQL</w:t>
+      </w:pPr>
+      <w:proofErr w:type="gramStart"/>
+      <w:r>
+        <w:rPr>
+          <w:b/>
+          <w:bCs/>
+        </w:rPr>
+        <w:t>4 .</w:t>
+      </w:r>
+      <w:proofErr w:type="gramEnd"/>
+      <w:r>
+        <w:rPr>
+          <w:b/>
+          <w:bCs/>
+        </w:rPr>
+        <w:t xml:space="preserve"> Script SQL : création des tables (PostgreSQL</w:t>
       </w:r>
       <w:r>
         <w:rPr>
@@ -5893,12 +7434,21 @@
           <w:bCs/>
         </w:rPr>
       </w:pPr>
+      <w:proofErr w:type="gramStart"/>
       <w:r>
         <w:rPr>
           <w:b/>
           <w:bCs/>
         </w:rPr>
-        <w:t>5 . Script SQL : jeu d’essai minimal</w:t>
+        <w:t>5 .</w:t>
+      </w:r>
+      <w:proofErr w:type="gramEnd"/>
+      <w:r>
+        <w:rPr>
+          <w:b/>
+          <w:bCs/>
+        </w:rPr>
+        <w:t xml:space="preserve"> Script SQL : jeu d’essai minimal</w:t>
       </w:r>
     </w:p>
     <w:p/>
@@ -5942,6 +7492,220 @@
         </w:drawing>
       </w:r>
     </w:p>
+    <w:p/>
+    <w:p>
+      <w:pPr>
+        <w:rPr>
+          <w:b/>
+          <w:bCs/>
+        </w:rPr>
+      </w:pPr>
+      <w:proofErr w:type="gramStart"/>
+      <w:r>
+        <w:rPr>
+          <w:b/>
+          <w:bCs/>
+        </w:rPr>
+        <w:t>6 .</w:t>
+      </w:r>
+      <w:proofErr w:type="gramEnd"/>
+      <w:r>
+        <w:rPr>
+          <w:b/>
+          <w:bCs/>
+        </w:rPr>
+        <w:t xml:space="preserve"> Requêtes demandées</w:t>
+      </w:r>
+    </w:p>
+    <w:p/>
+    <w:p>
+      <w:r>
+        <w:lastRenderedPageBreak/>
+        <w:drawing>
+          <wp:inline distT="0" distB="0" distL="0" distR="0" wp14:anchorId="1CB9A471" wp14:editId="357438AA">
+            <wp:extent cx="5760720" cy="6411595"/>
+            <wp:effectExtent l="0" t="0" r="0" b="8255"/>
+            <wp:docPr id="589027192" name="Image 1" descr="Une image contenant texte, capture d’écran, logiciel&#10;&#10;Le contenu généré par l’IA peut être incorrect."/>
+            <wp:cNvGraphicFramePr>
+              <a:graphicFrameLocks xmlns:a="http://schemas.openxmlformats.org/drawingml/2006/main" noChangeAspect="1"/>
+            </wp:cNvGraphicFramePr>
+            <a:graphic xmlns:a="http://schemas.openxmlformats.org/drawingml/2006/main">
+              <a:graphicData uri="http://schemas.openxmlformats.org/drawingml/2006/picture">
+                <pic:pic xmlns:pic="http://schemas.openxmlformats.org/drawingml/2006/picture">
+                  <pic:nvPicPr>
+                    <pic:cNvPr id="589027192" name="Image 1" descr="Une image contenant texte, capture d’écran, logiciel&#10;&#10;Le contenu généré par l’IA peut être incorrect."/>
+                    <pic:cNvPicPr/>
+                  </pic:nvPicPr>
+                  <pic:blipFill>
+                    <a:blip r:embed="rId9"/>
+                    <a:stretch>
+                      <a:fillRect/>
+                    </a:stretch>
+                  </pic:blipFill>
+                  <pic:spPr>
+                    <a:xfrm>
+                      <a:off x="0" y="0"/>
+                      <a:ext cx="5760720" cy="6411595"/>
+                    </a:xfrm>
+                    <a:prstGeom prst="rect">
+                      <a:avLst/>
+                    </a:prstGeom>
+                  </pic:spPr>
+                </pic:pic>
+              </a:graphicData>
+            </a:graphic>
+          </wp:inline>
+        </w:drawing>
+      </w:r>
+    </w:p>
+    <w:p>
+      <w:r>
+        <w:lastRenderedPageBreak/>
+        <w:drawing>
+          <wp:inline distT="0" distB="0" distL="0" distR="0" wp14:anchorId="40E2E44D" wp14:editId="4BF5906A">
+            <wp:extent cx="4876800" cy="4226345"/>
+            <wp:effectExtent l="0" t="0" r="0" b="3175"/>
+            <wp:docPr id="135099446" name="Image 1" descr="Une image contenant texte, capture d’écran, logiciel&#10;&#10;Le contenu généré par l’IA peut être incorrect."/>
+            <wp:cNvGraphicFramePr>
+              <a:graphicFrameLocks xmlns:a="http://schemas.openxmlformats.org/drawingml/2006/main" noChangeAspect="1"/>
+            </wp:cNvGraphicFramePr>
+            <a:graphic xmlns:a="http://schemas.openxmlformats.org/drawingml/2006/main">
+              <a:graphicData uri="http://schemas.openxmlformats.org/drawingml/2006/picture">
+                <pic:pic xmlns:pic="http://schemas.openxmlformats.org/drawingml/2006/picture">
+                  <pic:nvPicPr>
+                    <pic:cNvPr id="135099446" name="Image 1" descr="Une image contenant texte, capture d’écran, logiciel&#10;&#10;Le contenu généré par l’IA peut être incorrect."/>
+                    <pic:cNvPicPr/>
+                  </pic:nvPicPr>
+                  <pic:blipFill>
+                    <a:blip r:embed="rId10"/>
+                    <a:stretch>
+                      <a:fillRect/>
+                    </a:stretch>
+                  </pic:blipFill>
+                  <pic:spPr>
+                    <a:xfrm>
+                      <a:off x="0" y="0"/>
+                      <a:ext cx="4879990" cy="4229109"/>
+                    </a:xfrm>
+                    <a:prstGeom prst="rect">
+                      <a:avLst/>
+                    </a:prstGeom>
+                  </pic:spPr>
+                </pic:pic>
+              </a:graphicData>
+            </a:graphic>
+          </wp:inline>
+        </w:drawing>
+      </w:r>
+    </w:p>
+    <w:p/>
+    <w:p>
+      <w:pPr>
+        <w:rPr>
+          <w:b/>
+          <w:bCs/>
+        </w:rPr>
+      </w:pPr>
+      <w:proofErr w:type="gramStart"/>
+      <w:r>
+        <w:rPr>
+          <w:b/>
+          <w:bCs/>
+        </w:rPr>
+        <w:t>7 .</w:t>
+      </w:r>
+      <w:proofErr w:type="gramEnd"/>
+      <w:r>
+        <w:rPr>
+          <w:b/>
+          <w:bCs/>
+        </w:rPr>
+        <w:t xml:space="preserve"> Logique SQL : procédures &amp; triggers</w:t>
+      </w:r>
+    </w:p>
+    <w:p/>
+    <w:p>
+      <w:r>
+        <w:lastRenderedPageBreak/>
+        <w:drawing>
+          <wp:inline distT="0" distB="0" distL="0" distR="0" wp14:anchorId="4A94F0C4" wp14:editId="44F3378C">
+            <wp:extent cx="5012418" cy="6614160"/>
+            <wp:effectExtent l="0" t="0" r="0" b="0"/>
+            <wp:docPr id="1682844085" name="Image 1" descr="Une image contenant texte, capture d’écran, logiciel&#10;&#10;Le contenu généré par l’IA peut être incorrect."/>
+            <wp:cNvGraphicFramePr>
+              <a:graphicFrameLocks xmlns:a="http://schemas.openxmlformats.org/drawingml/2006/main" noChangeAspect="1"/>
+            </wp:cNvGraphicFramePr>
+            <a:graphic xmlns:a="http://schemas.openxmlformats.org/drawingml/2006/main">
+              <a:graphicData uri="http://schemas.openxmlformats.org/drawingml/2006/picture">
+                <pic:pic xmlns:pic="http://schemas.openxmlformats.org/drawingml/2006/picture">
+                  <pic:nvPicPr>
+                    <pic:cNvPr id="1682844085" name="Image 1" descr="Une image contenant texte, capture d’écran, logiciel&#10;&#10;Le contenu généré par l’IA peut être incorrect."/>
+                    <pic:cNvPicPr/>
+                  </pic:nvPicPr>
+                  <pic:blipFill>
+                    <a:blip r:embed="rId11"/>
+                    <a:stretch>
+                      <a:fillRect/>
+                    </a:stretch>
+                  </pic:blipFill>
+                  <pic:spPr>
+                    <a:xfrm>
+                      <a:off x="0" y="0"/>
+                      <a:ext cx="5014831" cy="6617344"/>
+                    </a:xfrm>
+                    <a:prstGeom prst="rect">
+                      <a:avLst/>
+                    </a:prstGeom>
+                  </pic:spPr>
+                </pic:pic>
+              </a:graphicData>
+            </a:graphic>
+          </wp:inline>
+        </w:drawing>
+      </w:r>
+    </w:p>
+    <w:p>
+      <w:r>
+        <w:lastRenderedPageBreak/>
+        <w:drawing>
+          <wp:inline distT="0" distB="0" distL="0" distR="0" wp14:anchorId="645D9BD9" wp14:editId="622A0FAE">
+            <wp:extent cx="5760720" cy="3347720"/>
+            <wp:effectExtent l="0" t="0" r="0" b="5080"/>
+            <wp:docPr id="490796526" name="Image 1" descr="Une image contenant texte, capture d’écran, logiciel&#10;&#10;Le contenu généré par l’IA peut être incorrect."/>
+            <wp:cNvGraphicFramePr>
+              <a:graphicFrameLocks xmlns:a="http://schemas.openxmlformats.org/drawingml/2006/main" noChangeAspect="1"/>
+            </wp:cNvGraphicFramePr>
+            <a:graphic xmlns:a="http://schemas.openxmlformats.org/drawingml/2006/main">
+              <a:graphicData uri="http://schemas.openxmlformats.org/drawingml/2006/picture">
+                <pic:pic xmlns:pic="http://schemas.openxmlformats.org/drawingml/2006/picture">
+                  <pic:nvPicPr>
+                    <pic:cNvPr id="490796526" name="Image 1" descr="Une image contenant texte, capture d’écran, logiciel&#10;&#10;Le contenu généré par l’IA peut être incorrect."/>
+                    <pic:cNvPicPr/>
+                  </pic:nvPicPr>
+                  <pic:blipFill>
+                    <a:blip r:embed="rId12"/>
+                    <a:stretch>
+                      <a:fillRect/>
+                    </a:stretch>
+                  </pic:blipFill>
+                  <pic:spPr>
+                    <a:xfrm>
+                      <a:off x="0" y="0"/>
+                      <a:ext cx="5760720" cy="3347720"/>
+                    </a:xfrm>
+                    <a:prstGeom prst="rect">
+                      <a:avLst/>
+                    </a:prstGeom>
+                  </pic:spPr>
+                </pic:pic>
+              </a:graphicData>
+            </a:graphic>
+          </wp:inline>
+        </w:drawing>
+      </w:r>
+    </w:p>
+    <w:p/>
+    <w:p/>
     <w:sectPr>
       <w:pgSz w:w="11906" w:h="16838"/>
       <w:pgMar w:top="1417" w:right="1417" w:bottom="1417" w:left="1417" w:header="708" w:footer="708" w:gutter="0"/>

</xml_diff>